<commit_message>
1 [CHG] rename DevLib.Options to DevLib.Parameters
</commit_message>
<xml_diff>
--- a/main/product/Documents/DevLib User Guide.docx
+++ b/main/product/Documents/DevLib User Guide.docx
@@ -83,7 +83,7 @@
               <w:t>.</w:t>
             </w:r>
             <w:r>
-              <w:t>6</w:t>
+              <w:t>7</w:t>
             </w:r>
           </w:p>
         </w:tc>
@@ -114,7 +114,7 @@
               <w:t>-</w:t>
             </w:r>
             <w:r>
-              <w:t>07</w:t>
+              <w:t>08</w:t>
             </w:r>
           </w:p>
         </w:tc>
@@ -663,6 +663,60 @@
           <w:p>
             <w:r>
               <w:t xml:space="preserve">Based on DevLib v.1.23.*; add DevLib.Remoting chapter; </w:t>
+            </w:r>
+          </w:p>
+        </w:tc>
+      </w:tr>
+      <w:tr>
+        <w:tc>
+          <w:tcPr>
+            <w:tcW w:w="1440" w:type="dxa"/>
+          </w:tcPr>
+          <w:p>
+            <w:r>
+              <w:t>1.7</w:t>
+            </w:r>
+          </w:p>
+        </w:tc>
+        <w:tc>
+          <w:tcPr>
+            <w:tcW w:w="1440" w:type="dxa"/>
+          </w:tcPr>
+          <w:p>
+            <w:r>
+              <w:t>2014-10-08</w:t>
+            </w:r>
+          </w:p>
+        </w:tc>
+        <w:tc>
+          <w:tcPr>
+            <w:tcW w:w="1440" w:type="dxa"/>
+          </w:tcPr>
+          <w:p>
+            <w:r>
+              <w:t>Yu Guan</w:t>
+            </w:r>
+          </w:p>
+        </w:tc>
+        <w:tc>
+          <w:tcPr>
+            <w:tcW w:w="5040" w:type="dxa"/>
+          </w:tcPr>
+          <w:p>
+            <w:r>
+              <w:t xml:space="preserve">rename </w:t>
+            </w:r>
+            <w:r>
+              <w:t xml:space="preserve">DevLib.Options </w:t>
+            </w:r>
+            <w:r>
+              <w:t xml:space="preserve">to </w:t>
+            </w:r>
+            <w:r>
+              <w:t>DevLib.Parameters</w:t>
+            </w:r>
+            <w:r>
+              <w:t>;</w:t>
             </w:r>
           </w:p>
         </w:tc>
@@ -756,7 +810,7 @@
             <w:rPr>
               <w:noProof/>
             </w:rPr>
-            <w:instrText>HYPERLINK \l "_Toc400531630"</w:instrText>
+            <w:instrText>HYPERLINK \l "_Toc400538769"</w:instrText>
           </w:r>
           <w:r>
             <w:rPr>
@@ -804,7 +858,7 @@
               <w:noProof/>
               <w:webHidden/>
             </w:rPr>
-            <w:instrText xml:space="preserve"> PAGEREF _Toc400531630 \h </w:instrText>
+            <w:instrText xml:space="preserve"> PAGEREF _Toc400538769 \h </w:instrText>
           </w:r>
           <w:r>
             <w:rPr>
@@ -850,7 +904,7 @@
               <w:lang w:eastAsia="zh-CN"/>
             </w:rPr>
           </w:pPr>
-          <w:hyperlink w:anchor="_Toc400531631" w:history="1">
+          <w:hyperlink w:anchor="_Toc400538770" w:history="1">
             <w:r>
               <w:rPr>
                 <w:rStyle w:val="Hyperlink"/>
@@ -892,7 +946,7 @@
                 <w:noProof/>
                 <w:webHidden/>
               </w:rPr>
-              <w:instrText xml:space="preserve"> PAGEREF _Toc400531631 \h </w:instrText>
+              <w:instrText xml:space="preserve"> PAGEREF _Toc400538770 \h </w:instrText>
             </w:r>
             <w:r>
               <w:rPr>
@@ -931,7 +985,7 @@
               <w:lang w:eastAsia="zh-CN"/>
             </w:rPr>
           </w:pPr>
-          <w:hyperlink w:anchor="_Toc400531632" w:history="1">
+          <w:hyperlink w:anchor="_Toc400538771" w:history="1">
             <w:r>
               <w:rPr>
                 <w:rStyle w:val="Hyperlink"/>
@@ -972,7 +1026,7 @@
                 <w:noProof/>
                 <w:webHidden/>
               </w:rPr>
-              <w:instrText xml:space="preserve"> PAGEREF _Toc400531632 \h </w:instrText>
+              <w:instrText xml:space="preserve"> PAGEREF _Toc400538771 \h </w:instrText>
             </w:r>
             <w:r>
               <w:rPr>
@@ -1011,7 +1065,7 @@
               <w:lang w:eastAsia="zh-CN"/>
             </w:rPr>
           </w:pPr>
-          <w:hyperlink w:anchor="_Toc400531633" w:history="1">
+          <w:hyperlink w:anchor="_Toc400538772" w:history="1">
             <w:r>
               <w:rPr>
                 <w:rStyle w:val="Hyperlink"/>
@@ -1052,7 +1106,7 @@
                 <w:noProof/>
                 <w:webHidden/>
               </w:rPr>
-              <w:instrText xml:space="preserve"> PAGEREF _Toc400531633 \h </w:instrText>
+              <w:instrText xml:space="preserve"> PAGEREF _Toc400538772 \h </w:instrText>
             </w:r>
             <w:r>
               <w:rPr>
@@ -1091,7 +1145,7 @@
               <w:lang w:eastAsia="zh-CN"/>
             </w:rPr>
           </w:pPr>
-          <w:hyperlink w:anchor="_Toc400531634" w:history="1">
+          <w:hyperlink w:anchor="_Toc400538773" w:history="1">
             <w:r>
               <w:rPr>
                 <w:rStyle w:val="Hyperlink"/>
@@ -1132,7 +1186,7 @@
                 <w:noProof/>
                 <w:webHidden/>
               </w:rPr>
-              <w:instrText xml:space="preserve"> PAGEREF _Toc400531634 \h </w:instrText>
+              <w:instrText xml:space="preserve"> PAGEREF _Toc400538773 \h </w:instrText>
             </w:r>
             <w:r>
               <w:rPr>
@@ -1171,7 +1225,7 @@
               <w:lang w:eastAsia="zh-CN"/>
             </w:rPr>
           </w:pPr>
-          <w:hyperlink w:anchor="_Toc400531635" w:history="1">
+          <w:hyperlink w:anchor="_Toc400538774" w:history="1">
             <w:r>
               <w:rPr>
                 <w:rStyle w:val="Hyperlink"/>
@@ -1212,7 +1266,7 @@
                 <w:noProof/>
                 <w:webHidden/>
               </w:rPr>
-              <w:instrText xml:space="preserve"> PAGEREF _Toc400531635 \h </w:instrText>
+              <w:instrText xml:space="preserve"> PAGEREF _Toc400538774 \h </w:instrText>
             </w:r>
             <w:r>
               <w:rPr>
@@ -1252,7 +1306,7 @@
               <w:lang w:eastAsia="zh-CN"/>
             </w:rPr>
           </w:pPr>
-          <w:hyperlink w:anchor="_Toc400531636" w:history="1">
+          <w:hyperlink w:anchor="_Toc400538775" w:history="1">
             <w:r>
               <w:rPr>
                 <w:rStyle w:val="Hyperlink"/>
@@ -1294,7 +1348,7 @@
                 <w:noProof/>
                 <w:webHidden/>
               </w:rPr>
-              <w:instrText xml:space="preserve"> PAGEREF _Toc400531636 \h </w:instrText>
+              <w:instrText xml:space="preserve"> PAGEREF _Toc400538775 \h </w:instrText>
             </w:r>
             <w:r>
               <w:rPr>
@@ -1333,7 +1387,7 @@
               <w:lang w:eastAsia="zh-CN"/>
             </w:rPr>
           </w:pPr>
-          <w:hyperlink w:anchor="_Toc400531637" w:history="1">
+          <w:hyperlink w:anchor="_Toc400538776" w:history="1">
             <w:r>
               <w:rPr>
                 <w:rStyle w:val="Hyperlink"/>
@@ -1374,7 +1428,7 @@
                 <w:noProof/>
                 <w:webHidden/>
               </w:rPr>
-              <w:instrText xml:space="preserve"> PAGEREF _Toc400531637 \h </w:instrText>
+              <w:instrText xml:space="preserve"> PAGEREF _Toc400538776 \h </w:instrText>
             </w:r>
             <w:r>
               <w:rPr>
@@ -1413,7 +1467,7 @@
               <w:lang w:eastAsia="zh-CN"/>
             </w:rPr>
           </w:pPr>
-          <w:hyperlink w:anchor="_Toc400531638" w:history="1">
+          <w:hyperlink w:anchor="_Toc400538777" w:history="1">
             <w:r>
               <w:rPr>
                 <w:rStyle w:val="Hyperlink"/>
@@ -1454,7 +1508,7 @@
                 <w:noProof/>
                 <w:webHidden/>
               </w:rPr>
-              <w:instrText xml:space="preserve"> PAGEREF _Toc400531638 \h </w:instrText>
+              <w:instrText xml:space="preserve"> PAGEREF _Toc400538777 \h </w:instrText>
             </w:r>
             <w:r>
               <w:rPr>
@@ -1494,7 +1548,7 @@
               <w:lang w:eastAsia="zh-CN"/>
             </w:rPr>
           </w:pPr>
-          <w:hyperlink w:anchor="_Toc400531639" w:history="1">
+          <w:hyperlink w:anchor="_Toc400538778" w:history="1">
             <w:r>
               <w:rPr>
                 <w:rStyle w:val="Hyperlink"/>
@@ -1521,7 +1575,7 @@
                 <w:noProof/>
                 <w:webHidden/>
               </w:rPr>
-              <w:instrText xml:space="preserve"> PAGEREF _Toc400531639 \h </w:instrText>
+              <w:instrText xml:space="preserve"> PAGEREF _Toc400538778 \h </w:instrText>
             </w:r>
             <w:r>
               <w:rPr>
@@ -1561,7 +1615,7 @@
               <w:lang w:eastAsia="zh-CN"/>
             </w:rPr>
           </w:pPr>
-          <w:hyperlink w:anchor="_Toc400531640" w:history="1">
+          <w:hyperlink w:anchor="_Toc400538779" w:history="1">
             <w:r>
               <w:rPr>
                 <w:rStyle w:val="Hyperlink"/>
@@ -1603,7 +1657,7 @@
                 <w:noProof/>
                 <w:webHidden/>
               </w:rPr>
-              <w:instrText xml:space="preserve"> PAGEREF _Toc400531640 \h </w:instrText>
+              <w:instrText xml:space="preserve"> PAGEREF _Toc400538779 \h </w:instrText>
             </w:r>
             <w:r>
               <w:rPr>
@@ -1642,7 +1696,7 @@
               <w:lang w:eastAsia="zh-CN"/>
             </w:rPr>
           </w:pPr>
-          <w:hyperlink w:anchor="_Toc400531641" w:history="1">
+          <w:hyperlink w:anchor="_Toc400538780" w:history="1">
             <w:r>
               <w:rPr>
                 <w:rStyle w:val="Hyperlink"/>
@@ -1683,7 +1737,7 @@
                 <w:noProof/>
                 <w:webHidden/>
               </w:rPr>
-              <w:instrText xml:space="preserve"> PAGEREF _Toc400531641 \h </w:instrText>
+              <w:instrText xml:space="preserve"> PAGEREF _Toc400538780 \h </w:instrText>
             </w:r>
             <w:r>
               <w:rPr>
@@ -1722,7 +1776,7 @@
               <w:lang w:eastAsia="zh-CN"/>
             </w:rPr>
           </w:pPr>
-          <w:hyperlink w:anchor="_Toc400531642" w:history="1">
+          <w:hyperlink w:anchor="_Toc400538781" w:history="1">
             <w:r>
               <w:rPr>
                 <w:rStyle w:val="Hyperlink"/>
@@ -1765,7 +1819,7 @@
                 <w:noProof/>
                 <w:webHidden/>
               </w:rPr>
-              <w:instrText xml:space="preserve"> PAGEREF _Toc400531642 \h </w:instrText>
+              <w:instrText xml:space="preserve"> PAGEREF _Toc400538781 \h </w:instrText>
             </w:r>
             <w:r>
               <w:rPr>
@@ -1804,7 +1858,7 @@
               <w:lang w:eastAsia="zh-CN"/>
             </w:rPr>
           </w:pPr>
-          <w:hyperlink w:anchor="_Toc400531643" w:history="1">
+          <w:hyperlink w:anchor="_Toc400538782" w:history="1">
             <w:r>
               <w:rPr>
                 <w:rStyle w:val="Hyperlink"/>
@@ -1845,7 +1899,7 @@
                 <w:noProof/>
                 <w:webHidden/>
               </w:rPr>
-              <w:instrText xml:space="preserve"> PAGEREF _Toc400531643 \h </w:instrText>
+              <w:instrText xml:space="preserve"> PAGEREF _Toc400538782 \h </w:instrText>
             </w:r>
             <w:r>
               <w:rPr>
@@ -1884,7 +1938,7 @@
               <w:lang w:eastAsia="zh-CN"/>
             </w:rPr>
           </w:pPr>
-          <w:hyperlink w:anchor="_Toc400531644" w:history="1">
+          <w:hyperlink w:anchor="_Toc400538783" w:history="1">
             <w:r>
               <w:rPr>
                 <w:rStyle w:val="Hyperlink"/>
@@ -1927,7 +1981,7 @@
                 <w:noProof/>
                 <w:webHidden/>
               </w:rPr>
-              <w:instrText xml:space="preserve"> PAGEREF _Toc400531644 \h </w:instrText>
+              <w:instrText xml:space="preserve"> PAGEREF _Toc400538783 \h </w:instrText>
             </w:r>
             <w:r>
               <w:rPr>
@@ -1966,7 +2020,7 @@
               <w:lang w:eastAsia="zh-CN"/>
             </w:rPr>
           </w:pPr>
-          <w:hyperlink w:anchor="_Toc400531645" w:history="1">
+          <w:hyperlink w:anchor="_Toc400538784" w:history="1">
             <w:r>
               <w:rPr>
                 <w:rStyle w:val="Hyperlink"/>
@@ -2008,7 +2062,7 @@
                 <w:noProof/>
                 <w:webHidden/>
               </w:rPr>
-              <w:instrText xml:space="preserve"> PAGEREF _Toc400531645 \h </w:instrText>
+              <w:instrText xml:space="preserve"> PAGEREF _Toc400538784 \h </w:instrText>
             </w:r>
             <w:r>
               <w:rPr>
@@ -2047,7 +2101,7 @@
               <w:lang w:eastAsia="zh-CN"/>
             </w:rPr>
           </w:pPr>
-          <w:hyperlink w:anchor="_Toc400531646" w:history="1">
+          <w:hyperlink w:anchor="_Toc400538785" w:history="1">
             <w:r>
               <w:rPr>
                 <w:rStyle w:val="Hyperlink"/>
@@ -2090,7 +2144,7 @@
                 <w:noProof/>
                 <w:webHidden/>
               </w:rPr>
-              <w:instrText xml:space="preserve"> PAGEREF _Toc400531646 \h </w:instrText>
+              <w:instrText xml:space="preserve"> PAGEREF _Toc400538785 \h </w:instrText>
             </w:r>
             <w:r>
               <w:rPr>
@@ -2129,7 +2183,7 @@
               <w:lang w:eastAsia="zh-CN"/>
             </w:rPr>
           </w:pPr>
-          <w:hyperlink w:anchor="_Toc400531647" w:history="1">
+          <w:hyperlink w:anchor="_Toc400538786" w:history="1">
             <w:r>
               <w:rPr>
                 <w:rStyle w:val="Hyperlink"/>
@@ -2170,7 +2224,7 @@
                 <w:noProof/>
                 <w:webHidden/>
               </w:rPr>
-              <w:instrText xml:space="preserve"> PAGEREF _Toc400531647 \h </w:instrText>
+              <w:instrText xml:space="preserve"> PAGEREF _Toc400538786 \h </w:instrText>
             </w:r>
             <w:r>
               <w:rPr>
@@ -2209,7 +2263,7 @@
               <w:lang w:eastAsia="zh-CN"/>
             </w:rPr>
           </w:pPr>
-          <w:hyperlink w:anchor="_Toc400531648" w:history="1">
+          <w:hyperlink w:anchor="_Toc400538787" w:history="1">
             <w:r>
               <w:rPr>
                 <w:rStyle w:val="Hyperlink"/>
@@ -2252,7 +2306,7 @@
                 <w:noProof/>
                 <w:webHidden/>
               </w:rPr>
-              <w:instrText xml:space="preserve"> PAGEREF _Toc400531648 \h </w:instrText>
+              <w:instrText xml:space="preserve"> PAGEREF _Toc400538787 \h </w:instrText>
             </w:r>
             <w:r>
               <w:rPr>
@@ -2292,7 +2346,7 @@
               <w:lang w:eastAsia="zh-CN"/>
             </w:rPr>
           </w:pPr>
-          <w:hyperlink w:anchor="_Toc400531649" w:history="1">
+          <w:hyperlink w:anchor="_Toc400538788" w:history="1">
             <w:r>
               <w:rPr>
                 <w:rStyle w:val="Hyperlink"/>
@@ -2319,7 +2373,7 @@
                 <w:noProof/>
                 <w:webHidden/>
               </w:rPr>
-              <w:instrText xml:space="preserve"> PAGEREF _Toc400531649 \h </w:instrText>
+              <w:instrText xml:space="preserve"> PAGEREF _Toc400538788 \h </w:instrText>
             </w:r>
             <w:r>
               <w:rPr>
@@ -2359,7 +2413,7 @@
               <w:lang w:eastAsia="zh-CN"/>
             </w:rPr>
           </w:pPr>
-          <w:hyperlink w:anchor="_Toc400531650" w:history="1">
+          <w:hyperlink w:anchor="_Toc400538789" w:history="1">
             <w:r>
               <w:rPr>
                 <w:rStyle w:val="Hyperlink"/>
@@ -2401,7 +2455,7 @@
                 <w:noProof/>
                 <w:webHidden/>
               </w:rPr>
-              <w:instrText xml:space="preserve"> PAGEREF _Toc400531650 \h </w:instrText>
+              <w:instrText xml:space="preserve"> PAGEREF _Toc400538789 \h </w:instrText>
             </w:r>
             <w:r>
               <w:rPr>
@@ -2440,7 +2494,7 @@
               <w:lang w:eastAsia="zh-CN"/>
             </w:rPr>
           </w:pPr>
-          <w:hyperlink w:anchor="_Toc400531651" w:history="1">
+          <w:hyperlink w:anchor="_Toc400538790" w:history="1">
             <w:r>
               <w:rPr>
                 <w:rStyle w:val="Hyperlink"/>
@@ -2481,7 +2535,7 @@
                 <w:noProof/>
                 <w:webHidden/>
               </w:rPr>
-              <w:instrText xml:space="preserve"> PAGEREF _Toc400531651 \h </w:instrText>
+              <w:instrText xml:space="preserve"> PAGEREF _Toc400538790 \h </w:instrText>
             </w:r>
             <w:r>
               <w:rPr>
@@ -2520,7 +2574,7 @@
               <w:lang w:eastAsia="zh-CN"/>
             </w:rPr>
           </w:pPr>
-          <w:hyperlink w:anchor="_Toc400531652" w:history="1">
+          <w:hyperlink w:anchor="_Toc400538791" w:history="1">
             <w:r>
               <w:rPr>
                 <w:rStyle w:val="Hyperlink"/>
@@ -2561,7 +2615,7 @@
                 <w:noProof/>
                 <w:webHidden/>
               </w:rPr>
-              <w:instrText xml:space="preserve"> PAGEREF _Toc400531652 \h </w:instrText>
+              <w:instrText xml:space="preserve"> PAGEREF _Toc400538791 \h </w:instrText>
             </w:r>
             <w:r>
               <w:rPr>
@@ -2600,7 +2654,7 @@
               <w:lang w:eastAsia="zh-CN"/>
             </w:rPr>
           </w:pPr>
-          <w:hyperlink w:anchor="_Toc400531653" w:history="1">
+          <w:hyperlink w:anchor="_Toc400538792" w:history="1">
             <w:r>
               <w:rPr>
                 <w:rStyle w:val="Hyperlink"/>
@@ -2641,7 +2695,7 @@
                 <w:noProof/>
                 <w:webHidden/>
               </w:rPr>
-              <w:instrText xml:space="preserve"> PAGEREF _Toc400531653 \h </w:instrText>
+              <w:instrText xml:space="preserve"> PAGEREF _Toc400538792 \h </w:instrText>
             </w:r>
             <w:r>
               <w:rPr>
@@ -2680,7 +2734,7 @@
               <w:lang w:eastAsia="zh-CN"/>
             </w:rPr>
           </w:pPr>
-          <w:hyperlink w:anchor="_Toc400531654" w:history="1">
+          <w:hyperlink w:anchor="_Toc400538793" w:history="1">
             <w:r>
               <w:rPr>
                 <w:rStyle w:val="Hyperlink"/>
@@ -2721,7 +2775,7 @@
                 <w:noProof/>
                 <w:webHidden/>
               </w:rPr>
-              <w:instrText xml:space="preserve"> PAGEREF _Toc400531654 \h </w:instrText>
+              <w:instrText xml:space="preserve"> PAGEREF _Toc400538793 \h </w:instrText>
             </w:r>
             <w:r>
               <w:rPr>
@@ -2760,7 +2814,7 @@
               <w:lang w:eastAsia="zh-CN"/>
             </w:rPr>
           </w:pPr>
-          <w:hyperlink w:anchor="_Toc400531655" w:history="1">
+          <w:hyperlink w:anchor="_Toc400538794" w:history="1">
             <w:r>
               <w:rPr>
                 <w:rStyle w:val="Hyperlink"/>
@@ -2803,7 +2857,7 @@
                 <w:noProof/>
                 <w:webHidden/>
               </w:rPr>
-              <w:instrText xml:space="preserve"> PAGEREF _Toc400531655 \h </w:instrText>
+              <w:instrText xml:space="preserve"> PAGEREF _Toc400538794 \h </w:instrText>
             </w:r>
             <w:r>
               <w:rPr>
@@ -2842,7 +2896,7 @@
               <w:lang w:eastAsia="zh-CN"/>
             </w:rPr>
           </w:pPr>
-          <w:hyperlink w:anchor="_Toc400531656" w:history="1">
+          <w:hyperlink w:anchor="_Toc400538795" w:history="1">
             <w:r>
               <w:rPr>
                 <w:rStyle w:val="Hyperlink"/>
@@ -2883,7 +2937,7 @@
                 <w:noProof/>
                 <w:webHidden/>
               </w:rPr>
-              <w:instrText xml:space="preserve"> PAGEREF _Toc400531656 \h </w:instrText>
+              <w:instrText xml:space="preserve"> PAGEREF _Toc400538795 \h </w:instrText>
             </w:r>
             <w:r>
               <w:rPr>
@@ -2922,7 +2976,7 @@
               <w:lang w:eastAsia="zh-CN"/>
             </w:rPr>
           </w:pPr>
-          <w:hyperlink w:anchor="_Toc400531657" w:history="1">
+          <w:hyperlink w:anchor="_Toc400538796" w:history="1">
             <w:r>
               <w:rPr>
                 <w:rStyle w:val="Hyperlink"/>
@@ -2963,7 +3017,7 @@
                 <w:noProof/>
                 <w:webHidden/>
               </w:rPr>
-              <w:instrText xml:space="preserve"> PAGEREF _Toc400531657 \h </w:instrText>
+              <w:instrText xml:space="preserve"> PAGEREF _Toc400538796 \h </w:instrText>
             </w:r>
             <w:r>
               <w:rPr>
@@ -3002,7 +3056,7 @@
               <w:lang w:eastAsia="zh-CN"/>
             </w:rPr>
           </w:pPr>
-          <w:hyperlink w:anchor="_Toc400531658" w:history="1">
+          <w:hyperlink w:anchor="_Toc400538797" w:history="1">
             <w:r>
               <w:rPr>
                 <w:rStyle w:val="Hyperlink"/>
@@ -3043,7 +3097,7 @@
                 <w:noProof/>
                 <w:webHidden/>
               </w:rPr>
-              <w:instrText xml:space="preserve"> PAGEREF _Toc400531658 \h </w:instrText>
+              <w:instrText xml:space="preserve"> PAGEREF _Toc400538797 \h </w:instrText>
             </w:r>
             <w:r>
               <w:rPr>
@@ -3082,7 +3136,7 @@
               <w:lang w:eastAsia="zh-CN"/>
             </w:rPr>
           </w:pPr>
-          <w:hyperlink w:anchor="_Toc400531659" w:history="1">
+          <w:hyperlink w:anchor="_Toc400538798" w:history="1">
             <w:r>
               <w:rPr>
                 <w:rStyle w:val="Hyperlink"/>
@@ -3123,7 +3177,7 @@
                 <w:noProof/>
                 <w:webHidden/>
               </w:rPr>
-              <w:instrText xml:space="preserve"> PAGEREF _Toc400531659 \h </w:instrText>
+              <w:instrText xml:space="preserve"> PAGEREF _Toc400538798 \h </w:instrText>
             </w:r>
             <w:r>
               <w:rPr>
@@ -3162,7 +3216,7 @@
               <w:lang w:eastAsia="zh-CN"/>
             </w:rPr>
           </w:pPr>
-          <w:hyperlink w:anchor="_Toc400531660" w:history="1">
+          <w:hyperlink w:anchor="_Toc400538799" w:history="1">
             <w:r>
               <w:rPr>
                 <w:rStyle w:val="Hyperlink"/>
@@ -3203,7 +3257,7 @@
                 <w:noProof/>
                 <w:webHidden/>
               </w:rPr>
-              <w:instrText xml:space="preserve"> PAGEREF _Toc400531660 \h </w:instrText>
+              <w:instrText xml:space="preserve"> PAGEREF _Toc400538799 \h </w:instrText>
             </w:r>
             <w:r>
               <w:rPr>
@@ -3242,7 +3296,7 @@
               <w:lang w:eastAsia="zh-CN"/>
             </w:rPr>
           </w:pPr>
-          <w:hyperlink w:anchor="_Toc400531661" w:history="1">
+          <w:hyperlink w:anchor="_Toc400538800" w:history="1">
             <w:r>
               <w:rPr>
                 <w:rStyle w:val="Hyperlink"/>
@@ -3283,7 +3337,7 @@
                 <w:noProof/>
                 <w:webHidden/>
               </w:rPr>
-              <w:instrText xml:space="preserve"> PAGEREF _Toc400531661 \h </w:instrText>
+              <w:instrText xml:space="preserve"> PAGEREF _Toc400538800 \h </w:instrText>
             </w:r>
             <w:r>
               <w:rPr>
@@ -3322,7 +3376,7 @@
               <w:lang w:eastAsia="zh-CN"/>
             </w:rPr>
           </w:pPr>
-          <w:hyperlink w:anchor="_Toc400531662" w:history="1">
+          <w:hyperlink w:anchor="_Toc400538801" w:history="1">
             <w:r>
               <w:rPr>
                 <w:rStyle w:val="Hyperlink"/>
@@ -3363,7 +3417,7 @@
                 <w:noProof/>
                 <w:webHidden/>
               </w:rPr>
-              <w:instrText xml:space="preserve"> PAGEREF _Toc400531662 \h </w:instrText>
+              <w:instrText xml:space="preserve"> PAGEREF _Toc400538801 \h </w:instrText>
             </w:r>
             <w:r>
               <w:rPr>
@@ -3402,7 +3456,7 @@
               <w:lang w:eastAsia="zh-CN"/>
             </w:rPr>
           </w:pPr>
-          <w:hyperlink w:anchor="_Toc400531663" w:history="1">
+          <w:hyperlink w:anchor="_Toc400538802" w:history="1">
             <w:r>
               <w:rPr>
                 <w:rStyle w:val="Hyperlink"/>
@@ -3443,7 +3497,7 @@
                 <w:noProof/>
                 <w:webHidden/>
               </w:rPr>
-              <w:instrText xml:space="preserve"> PAGEREF _Toc400531663 \h </w:instrText>
+              <w:instrText xml:space="preserve"> PAGEREF _Toc400538802 \h </w:instrText>
             </w:r>
             <w:r>
               <w:rPr>
@@ -3482,7 +3536,7 @@
               <w:lang w:eastAsia="zh-CN"/>
             </w:rPr>
           </w:pPr>
-          <w:hyperlink w:anchor="_Toc400531664" w:history="1">
+          <w:hyperlink w:anchor="_Toc400538803" w:history="1">
             <w:r>
               <w:rPr>
                 <w:rStyle w:val="Hyperlink"/>
@@ -3523,7 +3577,7 @@
                 <w:noProof/>
                 <w:webHidden/>
               </w:rPr>
-              <w:instrText xml:space="preserve"> PAGEREF _Toc400531664 \h </w:instrText>
+              <w:instrText xml:space="preserve"> PAGEREF _Toc400538803 \h </w:instrText>
             </w:r>
             <w:r>
               <w:rPr>
@@ -3562,7 +3616,7 @@
               <w:lang w:eastAsia="zh-CN"/>
             </w:rPr>
           </w:pPr>
-          <w:hyperlink w:anchor="_Toc400531665" w:history="1">
+          <w:hyperlink w:anchor="_Toc400538804" w:history="1">
             <w:r>
               <w:rPr>
                 <w:rStyle w:val="Hyperlink"/>
@@ -3603,7 +3657,7 @@
                 <w:noProof/>
                 <w:webHidden/>
               </w:rPr>
-              <w:instrText xml:space="preserve"> PAGEREF _Toc400531665 \h </w:instrText>
+              <w:instrText xml:space="preserve"> PAGEREF _Toc400538804 \h </w:instrText>
             </w:r>
             <w:r>
               <w:rPr>
@@ -3642,7 +3696,7 @@
               <w:lang w:eastAsia="zh-CN"/>
             </w:rPr>
           </w:pPr>
-          <w:hyperlink w:anchor="_Toc400531666" w:history="1">
+          <w:hyperlink w:anchor="_Toc400538805" w:history="1">
             <w:r>
               <w:rPr>
                 <w:rStyle w:val="Hyperlink"/>
@@ -3683,7 +3737,7 @@
                 <w:noProof/>
                 <w:webHidden/>
               </w:rPr>
-              <w:instrText xml:space="preserve"> PAGEREF _Toc400531666 \h </w:instrText>
+              <w:instrText xml:space="preserve"> PAGEREF _Toc400538805 \h </w:instrText>
             </w:r>
             <w:r>
               <w:rPr>
@@ -3722,7 +3776,7 @@
               <w:lang w:eastAsia="zh-CN"/>
             </w:rPr>
           </w:pPr>
-          <w:hyperlink w:anchor="_Toc400531667" w:history="1">
+          <w:hyperlink w:anchor="_Toc400538806" w:history="1">
             <w:r>
               <w:rPr>
                 <w:rStyle w:val="Hyperlink"/>
@@ -3763,7 +3817,7 @@
                 <w:noProof/>
                 <w:webHidden/>
               </w:rPr>
-              <w:instrText xml:space="preserve"> PAGEREF _Toc400531667 \h </w:instrText>
+              <w:instrText xml:space="preserve"> PAGEREF _Toc400538806 \h </w:instrText>
             </w:r>
             <w:r>
               <w:rPr>
@@ -3802,7 +3856,7 @@
               <w:lang w:eastAsia="zh-CN"/>
             </w:rPr>
           </w:pPr>
-          <w:hyperlink w:anchor="_Toc400531668" w:history="1">
+          <w:hyperlink w:anchor="_Toc400538807" w:history="1">
             <w:r>
               <w:rPr>
                 <w:rStyle w:val="Hyperlink"/>
@@ -3843,7 +3897,7 @@
                 <w:noProof/>
                 <w:webHidden/>
               </w:rPr>
-              <w:instrText xml:space="preserve"> PAGEREF _Toc400531668 \h </w:instrText>
+              <w:instrText xml:space="preserve"> PAGEREF _Toc400538807 \h </w:instrText>
             </w:r>
             <w:r>
               <w:rPr>
@@ -3882,7 +3936,7 @@
               <w:lang w:eastAsia="zh-CN"/>
             </w:rPr>
           </w:pPr>
-          <w:hyperlink w:anchor="_Toc400531669" w:history="1">
+          <w:hyperlink w:anchor="_Toc400538808" w:history="1">
             <w:r>
               <w:rPr>
                 <w:rStyle w:val="Hyperlink"/>
@@ -3923,7 +3977,7 @@
                 <w:noProof/>
                 <w:webHidden/>
               </w:rPr>
-              <w:instrText xml:space="preserve"> PAGEREF _Toc400531669 \h </w:instrText>
+              <w:instrText xml:space="preserve"> PAGEREF _Toc400538808 \h </w:instrText>
             </w:r>
             <w:r>
               <w:rPr>
@@ -3962,7 +4016,7 @@
               <w:lang w:eastAsia="zh-CN"/>
             </w:rPr>
           </w:pPr>
-          <w:hyperlink w:anchor="_Toc400531670" w:history="1">
+          <w:hyperlink w:anchor="_Toc400538809" w:history="1">
             <w:r>
               <w:rPr>
                 <w:rStyle w:val="Hyperlink"/>
@@ -4003,7 +4057,7 @@
                 <w:noProof/>
                 <w:webHidden/>
               </w:rPr>
-              <w:instrText xml:space="preserve"> PAGEREF _Toc400531670 \h </w:instrText>
+              <w:instrText xml:space="preserve"> PAGEREF _Toc400538809 \h </w:instrText>
             </w:r>
             <w:r>
               <w:rPr>
@@ -4042,7 +4096,7 @@
               <w:lang w:eastAsia="zh-CN"/>
             </w:rPr>
           </w:pPr>
-          <w:hyperlink w:anchor="_Toc400531671" w:history="1">
+          <w:hyperlink w:anchor="_Toc400538810" w:history="1">
             <w:r>
               <w:rPr>
                 <w:rStyle w:val="Hyperlink"/>
@@ -4083,7 +4137,7 @@
                 <w:noProof/>
                 <w:webHidden/>
               </w:rPr>
-              <w:instrText xml:space="preserve"> PAGEREF _Toc400531671 \h </w:instrText>
+              <w:instrText xml:space="preserve"> PAGEREF _Toc400538810 \h </w:instrText>
             </w:r>
             <w:r>
               <w:rPr>
@@ -4122,7 +4176,7 @@
               <w:lang w:eastAsia="zh-CN"/>
             </w:rPr>
           </w:pPr>
-          <w:hyperlink w:anchor="_Toc400531672" w:history="1">
+          <w:hyperlink w:anchor="_Toc400538811" w:history="1">
             <w:r>
               <w:rPr>
                 <w:rStyle w:val="Hyperlink"/>
@@ -4163,7 +4217,7 @@
                 <w:noProof/>
                 <w:webHidden/>
               </w:rPr>
-              <w:instrText xml:space="preserve"> PAGEREF _Toc400531672 \h </w:instrText>
+              <w:instrText xml:space="preserve"> PAGEREF _Toc400538811 \h </w:instrText>
             </w:r>
             <w:r>
               <w:rPr>
@@ -4202,7 +4256,7 @@
               <w:lang w:eastAsia="zh-CN"/>
             </w:rPr>
           </w:pPr>
-          <w:hyperlink w:anchor="_Toc400531673" w:history="1">
+          <w:hyperlink w:anchor="_Toc400538812" w:history="1">
             <w:r>
               <w:rPr>
                 <w:rStyle w:val="Hyperlink"/>
@@ -4243,7 +4297,7 @@
                 <w:noProof/>
                 <w:webHidden/>
               </w:rPr>
-              <w:instrText xml:space="preserve"> PAGEREF _Toc400531673 \h </w:instrText>
+              <w:instrText xml:space="preserve"> PAGEREF _Toc400538812 \h </w:instrText>
             </w:r>
             <w:r>
               <w:rPr>
@@ -4285,7 +4339,7 @@
               <w:lang w:eastAsia="zh-CN"/>
             </w:rPr>
           </w:pPr>
-          <w:hyperlink w:anchor="_Toc400531674" w:history="1">
+          <w:hyperlink w:anchor="_Toc400538813" w:history="1">
             <w:r>
               <w:rPr>
                 <w:rStyle w:val="Hyperlink"/>
@@ -4326,7 +4380,7 @@
                 <w:noProof/>
                 <w:webHidden/>
               </w:rPr>
-              <w:instrText xml:space="preserve"> PAGEREF _Toc400531674 \h </w:instrText>
+              <w:instrText xml:space="preserve"> PAGEREF _Toc400538813 \h </w:instrText>
             </w:r>
             <w:r>
               <w:rPr>
@@ -4368,7 +4422,7 @@
               <w:lang w:eastAsia="zh-CN"/>
             </w:rPr>
           </w:pPr>
-          <w:hyperlink w:anchor="_Toc400531675" w:history="1">
+          <w:hyperlink w:anchor="_Toc400538814" w:history="1">
             <w:r>
               <w:rPr>
                 <w:rStyle w:val="Hyperlink"/>
@@ -4409,7 +4463,7 @@
                 <w:noProof/>
                 <w:webHidden/>
               </w:rPr>
-              <w:instrText xml:space="preserve"> PAGEREF _Toc400531675 \h </w:instrText>
+              <w:instrText xml:space="preserve"> PAGEREF _Toc400538814 \h </w:instrText>
             </w:r>
             <w:r>
               <w:rPr>
@@ -4451,7 +4505,7 @@
               <w:lang w:eastAsia="zh-CN"/>
             </w:rPr>
           </w:pPr>
-          <w:hyperlink w:anchor="_Toc400531676" w:history="1">
+          <w:hyperlink w:anchor="_Toc400538815" w:history="1">
             <w:r>
               <w:rPr>
                 <w:rStyle w:val="Hyperlink"/>
@@ -4492,7 +4546,7 @@
                 <w:noProof/>
                 <w:webHidden/>
               </w:rPr>
-              <w:instrText xml:space="preserve"> PAGEREF _Toc400531676 \h </w:instrText>
+              <w:instrText xml:space="preserve"> PAGEREF _Toc400538815 \h </w:instrText>
             </w:r>
             <w:r>
               <w:rPr>
@@ -4534,7 +4588,7 @@
               <w:lang w:eastAsia="zh-CN"/>
             </w:rPr>
           </w:pPr>
-          <w:hyperlink w:anchor="_Toc400531677" w:history="1">
+          <w:hyperlink w:anchor="_Toc400538816" w:history="1">
             <w:r>
               <w:rPr>
                 <w:rStyle w:val="Hyperlink"/>
@@ -4575,7 +4629,7 @@
                 <w:noProof/>
                 <w:webHidden/>
               </w:rPr>
-              <w:instrText xml:space="preserve"> PAGEREF _Toc400531677 \h </w:instrText>
+              <w:instrText xml:space="preserve"> PAGEREF _Toc400538816 \h </w:instrText>
             </w:r>
             <w:r>
               <w:rPr>
@@ -4617,7 +4671,7 @@
               <w:lang w:eastAsia="zh-CN"/>
             </w:rPr>
           </w:pPr>
-          <w:hyperlink w:anchor="_Toc400531678" w:history="1">
+          <w:hyperlink w:anchor="_Toc400538817" w:history="1">
             <w:r>
               <w:rPr>
                 <w:rStyle w:val="Hyperlink"/>
@@ -4658,7 +4712,7 @@
                 <w:noProof/>
                 <w:webHidden/>
               </w:rPr>
-              <w:instrText xml:space="preserve"> PAGEREF _Toc400531678 \h </w:instrText>
+              <w:instrText xml:space="preserve"> PAGEREF _Toc400538817 \h </w:instrText>
             </w:r>
             <w:r>
               <w:rPr>
@@ -4700,7 +4754,7 @@
               <w:lang w:eastAsia="zh-CN"/>
             </w:rPr>
           </w:pPr>
-          <w:hyperlink w:anchor="_Toc400531679" w:history="1">
+          <w:hyperlink w:anchor="_Toc400538818" w:history="1">
             <w:r>
               <w:rPr>
                 <w:rStyle w:val="Hyperlink"/>
@@ -4741,7 +4795,7 @@
                 <w:noProof/>
                 <w:webHidden/>
               </w:rPr>
-              <w:instrText xml:space="preserve"> PAGEREF _Toc400531679 \h </w:instrText>
+              <w:instrText xml:space="preserve"> PAGEREF _Toc400538818 \h </w:instrText>
             </w:r>
             <w:r>
               <w:rPr>
@@ -4783,7 +4837,7 @@
               <w:lang w:eastAsia="zh-CN"/>
             </w:rPr>
           </w:pPr>
-          <w:hyperlink w:anchor="_Toc400531680" w:history="1">
+          <w:hyperlink w:anchor="_Toc400538819" w:history="1">
             <w:r>
               <w:rPr>
                 <w:rStyle w:val="Hyperlink"/>
@@ -4824,7 +4878,7 @@
                 <w:noProof/>
                 <w:webHidden/>
               </w:rPr>
-              <w:instrText xml:space="preserve"> PAGEREF _Toc400531680 \h </w:instrText>
+              <w:instrText xml:space="preserve"> PAGEREF _Toc400538819 \h </w:instrText>
             </w:r>
             <w:r>
               <w:rPr>
@@ -4866,7 +4920,7 @@
               <w:lang w:eastAsia="zh-CN"/>
             </w:rPr>
           </w:pPr>
-          <w:hyperlink w:anchor="_Toc400531681" w:history="1">
+          <w:hyperlink w:anchor="_Toc400538820" w:history="1">
             <w:r>
               <w:rPr>
                 <w:rStyle w:val="Hyperlink"/>
@@ -4907,7 +4961,7 @@
                 <w:noProof/>
                 <w:webHidden/>
               </w:rPr>
-              <w:instrText xml:space="preserve"> PAGEREF _Toc400531681 \h </w:instrText>
+              <w:instrText xml:space="preserve"> PAGEREF _Toc400538820 \h </w:instrText>
             </w:r>
             <w:r>
               <w:rPr>
@@ -4949,7 +5003,7 @@
               <w:lang w:eastAsia="zh-CN"/>
             </w:rPr>
           </w:pPr>
-          <w:hyperlink w:anchor="_Toc400531682" w:history="1">
+          <w:hyperlink w:anchor="_Toc400538821" w:history="1">
             <w:r>
               <w:rPr>
                 <w:rStyle w:val="Hyperlink"/>
@@ -4990,7 +5044,7 @@
                 <w:noProof/>
                 <w:webHidden/>
               </w:rPr>
-              <w:instrText xml:space="preserve"> PAGEREF _Toc400531682 \h </w:instrText>
+              <w:instrText xml:space="preserve"> PAGEREF _Toc400538821 \h </w:instrText>
             </w:r>
             <w:r>
               <w:rPr>
@@ -5032,7 +5086,7 @@
               <w:lang w:eastAsia="zh-CN"/>
             </w:rPr>
           </w:pPr>
-          <w:hyperlink w:anchor="_Toc400531683" w:history="1">
+          <w:hyperlink w:anchor="_Toc400538822" w:history="1">
             <w:r>
               <w:rPr>
                 <w:rStyle w:val="Hyperlink"/>
@@ -5073,7 +5127,7 @@
                 <w:noProof/>
                 <w:webHidden/>
               </w:rPr>
-              <w:instrText xml:space="preserve"> PAGEREF _Toc400531683 \h </w:instrText>
+              <w:instrText xml:space="preserve"> PAGEREF _Toc400538822 \h </w:instrText>
             </w:r>
             <w:r>
               <w:rPr>
@@ -5115,7 +5169,7 @@
               <w:lang w:eastAsia="zh-CN"/>
             </w:rPr>
           </w:pPr>
-          <w:hyperlink w:anchor="_Toc400531684" w:history="1">
+          <w:hyperlink w:anchor="_Toc400538823" w:history="1">
             <w:r>
               <w:rPr>
                 <w:rStyle w:val="Hyperlink"/>
@@ -5156,7 +5210,7 @@
                 <w:noProof/>
                 <w:webHidden/>
               </w:rPr>
-              <w:instrText xml:space="preserve"> PAGEREF _Toc400531684 \h </w:instrText>
+              <w:instrText xml:space="preserve"> PAGEREF _Toc400538823 \h </w:instrText>
             </w:r>
             <w:r>
               <w:rPr>
@@ -5198,7 +5252,7 @@
               <w:lang w:eastAsia="zh-CN"/>
             </w:rPr>
           </w:pPr>
-          <w:hyperlink w:anchor="_Toc400531685" w:history="1">
+          <w:hyperlink w:anchor="_Toc400538824" w:history="1">
             <w:r>
               <w:rPr>
                 <w:rStyle w:val="Hyperlink"/>
@@ -5239,7 +5293,7 @@
                 <w:noProof/>
                 <w:webHidden/>
               </w:rPr>
-              <w:instrText xml:space="preserve"> PAGEREF _Toc400531685 \h </w:instrText>
+              <w:instrText xml:space="preserve"> PAGEREF _Toc400538824 \h </w:instrText>
             </w:r>
             <w:r>
               <w:rPr>
@@ -5281,7 +5335,7 @@
               <w:lang w:eastAsia="zh-CN"/>
             </w:rPr>
           </w:pPr>
-          <w:hyperlink w:anchor="_Toc400531686" w:history="1">
+          <w:hyperlink w:anchor="_Toc400538825" w:history="1">
             <w:r>
               <w:rPr>
                 <w:rStyle w:val="Hyperlink"/>
@@ -5322,7 +5376,7 @@
                 <w:noProof/>
                 <w:webHidden/>
               </w:rPr>
-              <w:instrText xml:space="preserve"> PAGEREF _Toc400531686 \h </w:instrText>
+              <w:instrText xml:space="preserve"> PAGEREF _Toc400538825 \h </w:instrText>
             </w:r>
             <w:r>
               <w:rPr>
@@ -5364,7 +5418,7 @@
               <w:lang w:eastAsia="zh-CN"/>
             </w:rPr>
           </w:pPr>
-          <w:hyperlink w:anchor="_Toc400531687" w:history="1">
+          <w:hyperlink w:anchor="_Toc400538826" w:history="1">
             <w:r>
               <w:rPr>
                 <w:rStyle w:val="Hyperlink"/>
@@ -5405,7 +5459,7 @@
                 <w:noProof/>
                 <w:webHidden/>
               </w:rPr>
-              <w:instrText xml:space="preserve"> PAGEREF _Toc400531687 \h </w:instrText>
+              <w:instrText xml:space="preserve"> PAGEREF _Toc400538826 \h </w:instrText>
             </w:r>
             <w:r>
               <w:rPr>
@@ -5447,7 +5501,7 @@
               <w:lang w:eastAsia="zh-CN"/>
             </w:rPr>
           </w:pPr>
-          <w:hyperlink w:anchor="_Toc400531688" w:history="1">
+          <w:hyperlink w:anchor="_Toc400538827" w:history="1">
             <w:r>
               <w:rPr>
                 <w:rStyle w:val="Hyperlink"/>
@@ -5488,7 +5542,7 @@
                 <w:noProof/>
                 <w:webHidden/>
               </w:rPr>
-              <w:instrText xml:space="preserve"> PAGEREF _Toc400531688 \h </w:instrText>
+              <w:instrText xml:space="preserve"> PAGEREF _Toc400538827 \h </w:instrText>
             </w:r>
             <w:r>
               <w:rPr>
@@ -5530,7 +5584,7 @@
               <w:lang w:eastAsia="zh-CN"/>
             </w:rPr>
           </w:pPr>
-          <w:hyperlink w:anchor="_Toc400531689" w:history="1">
+          <w:hyperlink w:anchor="_Toc400538828" w:history="1">
             <w:r>
               <w:rPr>
                 <w:rStyle w:val="Hyperlink"/>
@@ -5571,7 +5625,7 @@
                 <w:noProof/>
                 <w:webHidden/>
               </w:rPr>
-              <w:instrText xml:space="preserve"> PAGEREF _Toc400531689 \h </w:instrText>
+              <w:instrText xml:space="preserve"> PAGEREF _Toc400538828 \h </w:instrText>
             </w:r>
             <w:r>
               <w:rPr>
@@ -5613,7 +5667,7 @@
               <w:lang w:eastAsia="zh-CN"/>
             </w:rPr>
           </w:pPr>
-          <w:hyperlink w:anchor="_Toc400531690" w:history="1">
+          <w:hyperlink w:anchor="_Toc400538829" w:history="1">
             <w:r>
               <w:rPr>
                 <w:rStyle w:val="Hyperlink"/>
@@ -5654,7 +5708,7 @@
                 <w:noProof/>
                 <w:webHidden/>
               </w:rPr>
-              <w:instrText xml:space="preserve"> PAGEREF _Toc400531690 \h </w:instrText>
+              <w:instrText xml:space="preserve"> PAGEREF _Toc400538829 \h </w:instrText>
             </w:r>
             <w:r>
               <w:rPr>
@@ -5696,7 +5750,7 @@
               <w:lang w:eastAsia="zh-CN"/>
             </w:rPr>
           </w:pPr>
-          <w:hyperlink w:anchor="_Toc400531691" w:history="1">
+          <w:hyperlink w:anchor="_Toc400538830" w:history="1">
             <w:r>
               <w:rPr>
                 <w:rStyle w:val="Hyperlink"/>
@@ -5737,7 +5791,7 @@
                 <w:noProof/>
                 <w:webHidden/>
               </w:rPr>
-              <w:instrText xml:space="preserve"> PAGEREF _Toc400531691 \h </w:instrText>
+              <w:instrText xml:space="preserve"> PAGEREF _Toc400538830 \h </w:instrText>
             </w:r>
             <w:r>
               <w:rPr>
@@ -5779,7 +5833,7 @@
               <w:lang w:eastAsia="zh-CN"/>
             </w:rPr>
           </w:pPr>
-          <w:hyperlink w:anchor="_Toc400531692" w:history="1">
+          <w:hyperlink w:anchor="_Toc400538831" w:history="1">
             <w:r>
               <w:rPr>
                 <w:rStyle w:val="Hyperlink"/>
@@ -5820,7 +5874,7 @@
                 <w:noProof/>
                 <w:webHidden/>
               </w:rPr>
-              <w:instrText xml:space="preserve"> PAGEREF _Toc400531692 \h </w:instrText>
+              <w:instrText xml:space="preserve"> PAGEREF _Toc400538831 \h </w:instrText>
             </w:r>
             <w:r>
               <w:rPr>
@@ -5862,7 +5916,7 @@
               <w:lang w:eastAsia="zh-CN"/>
             </w:rPr>
           </w:pPr>
-          <w:hyperlink w:anchor="_Toc400531693" w:history="1">
+          <w:hyperlink w:anchor="_Toc400538832" w:history="1">
             <w:r>
               <w:rPr>
                 <w:rStyle w:val="Hyperlink"/>
@@ -5903,7 +5957,7 @@
                 <w:noProof/>
                 <w:webHidden/>
               </w:rPr>
-              <w:instrText xml:space="preserve"> PAGEREF _Toc400531693 \h </w:instrText>
+              <w:instrText xml:space="preserve"> PAGEREF _Toc400538832 \h </w:instrText>
             </w:r>
             <w:r>
               <w:rPr>
@@ -5945,7 +5999,7 @@
               <w:lang w:eastAsia="zh-CN"/>
             </w:rPr>
           </w:pPr>
-          <w:hyperlink w:anchor="_Toc400531694" w:history="1">
+          <w:hyperlink w:anchor="_Toc400538833" w:history="1">
             <w:r>
               <w:rPr>
                 <w:rStyle w:val="Hyperlink"/>
@@ -5986,7 +6040,7 @@
                 <w:noProof/>
                 <w:webHidden/>
               </w:rPr>
-              <w:instrText xml:space="preserve"> PAGEREF _Toc400531694 \h </w:instrText>
+              <w:instrText xml:space="preserve"> PAGEREF _Toc400538833 \h </w:instrText>
             </w:r>
             <w:r>
               <w:rPr>
@@ -6028,7 +6082,7 @@
               <w:lang w:eastAsia="zh-CN"/>
             </w:rPr>
           </w:pPr>
-          <w:hyperlink w:anchor="_Toc400531695" w:history="1">
+          <w:hyperlink w:anchor="_Toc400538834" w:history="1">
             <w:r>
               <w:rPr>
                 <w:rStyle w:val="Hyperlink"/>
@@ -6069,7 +6123,7 @@
                 <w:noProof/>
                 <w:webHidden/>
               </w:rPr>
-              <w:instrText xml:space="preserve"> PAGEREF _Toc400531695 \h </w:instrText>
+              <w:instrText xml:space="preserve"> PAGEREF _Toc400538834 \h </w:instrText>
             </w:r>
             <w:r>
               <w:rPr>
@@ -6111,7 +6165,7 @@
               <w:lang w:eastAsia="zh-CN"/>
             </w:rPr>
           </w:pPr>
-          <w:hyperlink w:anchor="_Toc400531696" w:history="1">
+          <w:hyperlink w:anchor="_Toc400538835" w:history="1">
             <w:r>
               <w:rPr>
                 <w:rStyle w:val="Hyperlink"/>
@@ -6152,7 +6206,7 @@
                 <w:noProof/>
                 <w:webHidden/>
               </w:rPr>
-              <w:instrText xml:space="preserve"> PAGEREF _Toc400531696 \h </w:instrText>
+              <w:instrText xml:space="preserve"> PAGEREF _Toc400538835 \h </w:instrText>
             </w:r>
             <w:r>
               <w:rPr>
@@ -6194,7 +6248,7 @@
               <w:lang w:eastAsia="zh-CN"/>
             </w:rPr>
           </w:pPr>
-          <w:hyperlink w:anchor="_Toc400531697" w:history="1">
+          <w:hyperlink w:anchor="_Toc400538836" w:history="1">
             <w:r>
               <w:rPr>
                 <w:rStyle w:val="Hyperlink"/>
@@ -6235,7 +6289,7 @@
                 <w:noProof/>
                 <w:webHidden/>
               </w:rPr>
-              <w:instrText xml:space="preserve"> PAGEREF _Toc400531697 \h </w:instrText>
+              <w:instrText xml:space="preserve"> PAGEREF _Toc400538836 \h </w:instrText>
             </w:r>
             <w:r>
               <w:rPr>
@@ -6277,7 +6331,7 @@
               <w:lang w:eastAsia="zh-CN"/>
             </w:rPr>
           </w:pPr>
-          <w:hyperlink w:anchor="_Toc400531698" w:history="1">
+          <w:hyperlink w:anchor="_Toc400538837" w:history="1">
             <w:r>
               <w:rPr>
                 <w:rStyle w:val="Hyperlink"/>
@@ -6318,7 +6372,7 @@
                 <w:noProof/>
                 <w:webHidden/>
               </w:rPr>
-              <w:instrText xml:space="preserve"> PAGEREF _Toc400531698 \h </w:instrText>
+              <w:instrText xml:space="preserve"> PAGEREF _Toc400538837 \h </w:instrText>
             </w:r>
             <w:r>
               <w:rPr>
@@ -6360,7 +6414,7 @@
               <w:lang w:eastAsia="zh-CN"/>
             </w:rPr>
           </w:pPr>
-          <w:hyperlink w:anchor="_Toc400531699" w:history="1">
+          <w:hyperlink w:anchor="_Toc400538838" w:history="1">
             <w:r>
               <w:rPr>
                 <w:rStyle w:val="Hyperlink"/>
@@ -6380,7 +6434,7 @@
                 <w:rStyle w:val="Hyperlink"/>
                 <w:noProof/>
               </w:rPr>
-              <w:t>DevLib.Options</w:t>
+              <w:t>DevLib.Parameters</w:t>
             </w:r>
             <w:r>
               <w:rPr>
@@ -6401,7 +6455,7 @@
                 <w:noProof/>
                 <w:webHidden/>
               </w:rPr>
-              <w:instrText xml:space="preserve"> PAGEREF _Toc400531699 \h </w:instrText>
+              <w:instrText xml:space="preserve"> PAGEREF _Toc400538838 \h </w:instrText>
             </w:r>
             <w:r>
               <w:rPr>
@@ -6443,7 +6497,7 @@
               <w:lang w:eastAsia="zh-CN"/>
             </w:rPr>
           </w:pPr>
-          <w:hyperlink w:anchor="_Toc400531700" w:history="1">
+          <w:hyperlink w:anchor="_Toc400538839" w:history="1">
             <w:r>
               <w:rPr>
                 <w:rStyle w:val="Hyperlink"/>
@@ -6484,7 +6538,7 @@
                 <w:noProof/>
                 <w:webHidden/>
               </w:rPr>
-              <w:instrText xml:space="preserve"> PAGEREF _Toc400531700 \h </w:instrText>
+              <w:instrText xml:space="preserve"> PAGEREF _Toc400538839 \h </w:instrText>
             </w:r>
             <w:r>
               <w:rPr>
@@ -6526,7 +6580,7 @@
               <w:lang w:eastAsia="zh-CN"/>
             </w:rPr>
           </w:pPr>
-          <w:hyperlink w:anchor="_Toc400531701" w:history="1">
+          <w:hyperlink w:anchor="_Toc400538840" w:history="1">
             <w:r>
               <w:rPr>
                 <w:rStyle w:val="Hyperlink"/>
@@ -6567,7 +6621,7 @@
                 <w:noProof/>
                 <w:webHidden/>
               </w:rPr>
-              <w:instrText xml:space="preserve"> PAGEREF _Toc400531701 \h </w:instrText>
+              <w:instrText xml:space="preserve"> PAGEREF _Toc400538840 \h </w:instrText>
             </w:r>
             <w:r>
               <w:rPr>
@@ -6609,7 +6663,7 @@
               <w:lang w:eastAsia="zh-CN"/>
             </w:rPr>
           </w:pPr>
-          <w:hyperlink w:anchor="_Toc400531702" w:history="1">
+          <w:hyperlink w:anchor="_Toc400538841" w:history="1">
             <w:r>
               <w:rPr>
                 <w:rStyle w:val="Hyperlink"/>
@@ -6650,7 +6704,7 @@
                 <w:noProof/>
                 <w:webHidden/>
               </w:rPr>
-              <w:instrText xml:space="preserve"> PAGEREF _Toc400531702 \h </w:instrText>
+              <w:instrText xml:space="preserve"> PAGEREF _Toc400538841 \h </w:instrText>
             </w:r>
             <w:r>
               <w:rPr>
@@ -6692,7 +6746,7 @@
               <w:lang w:eastAsia="zh-CN"/>
             </w:rPr>
           </w:pPr>
-          <w:hyperlink w:anchor="_Toc400531703" w:history="1">
+          <w:hyperlink w:anchor="_Toc400538842" w:history="1">
             <w:r>
               <w:rPr>
                 <w:rStyle w:val="Hyperlink"/>
@@ -6733,7 +6787,7 @@
                 <w:noProof/>
                 <w:webHidden/>
               </w:rPr>
-              <w:instrText xml:space="preserve"> PAGEREF _Toc400531703 \h </w:instrText>
+              <w:instrText xml:space="preserve"> PAGEREF _Toc400538842 \h </w:instrText>
             </w:r>
             <w:r>
               <w:rPr>
@@ -6775,7 +6829,7 @@
               <w:lang w:eastAsia="zh-CN"/>
             </w:rPr>
           </w:pPr>
-          <w:hyperlink w:anchor="_Toc400531704" w:history="1">
+          <w:hyperlink w:anchor="_Toc400538843" w:history="1">
             <w:r>
               <w:rPr>
                 <w:rStyle w:val="Hyperlink"/>
@@ -6816,7 +6870,7 @@
                 <w:noProof/>
                 <w:webHidden/>
               </w:rPr>
-              <w:instrText xml:space="preserve"> PAGEREF _Toc400531704 \h </w:instrText>
+              <w:instrText xml:space="preserve"> PAGEREF _Toc400538843 \h </w:instrText>
             </w:r>
             <w:r>
               <w:rPr>
@@ -6858,7 +6912,7 @@
               <w:lang w:eastAsia="zh-CN"/>
             </w:rPr>
           </w:pPr>
-          <w:hyperlink w:anchor="_Toc400531705" w:history="1">
+          <w:hyperlink w:anchor="_Toc400538844" w:history="1">
             <w:r>
               <w:rPr>
                 <w:rStyle w:val="Hyperlink"/>
@@ -6899,7 +6953,7 @@
                 <w:noProof/>
                 <w:webHidden/>
               </w:rPr>
-              <w:instrText xml:space="preserve"> PAGEREF _Toc400531705 \h </w:instrText>
+              <w:instrText xml:space="preserve"> PAGEREF _Toc400538844 \h </w:instrText>
             </w:r>
             <w:r>
               <w:rPr>
@@ -6941,7 +6995,7 @@
               <w:lang w:eastAsia="zh-CN"/>
             </w:rPr>
           </w:pPr>
-          <w:hyperlink w:anchor="_Toc400531706" w:history="1">
+          <w:hyperlink w:anchor="_Toc400538845" w:history="1">
             <w:r>
               <w:rPr>
                 <w:rStyle w:val="Hyperlink"/>
@@ -6982,7 +7036,7 @@
                 <w:noProof/>
                 <w:webHidden/>
               </w:rPr>
-              <w:instrText xml:space="preserve"> PAGEREF _Toc400531706 \h </w:instrText>
+              <w:instrText xml:space="preserve"> PAGEREF _Toc400538845 \h </w:instrText>
             </w:r>
             <w:r>
               <w:rPr>
@@ -7024,7 +7078,7 @@
               <w:lang w:eastAsia="zh-CN"/>
             </w:rPr>
           </w:pPr>
-          <w:hyperlink w:anchor="_Toc400531707" w:history="1">
+          <w:hyperlink w:anchor="_Toc400538846" w:history="1">
             <w:r>
               <w:rPr>
                 <w:rStyle w:val="Hyperlink"/>
@@ -7065,7 +7119,7 @@
                 <w:noProof/>
                 <w:webHidden/>
               </w:rPr>
-              <w:instrText xml:space="preserve"> PAGEREF _Toc400531707 \h </w:instrText>
+              <w:instrText xml:space="preserve"> PAGEREF _Toc400538846 \h </w:instrText>
             </w:r>
             <w:r>
               <w:rPr>
@@ -7107,7 +7161,7 @@
               <w:lang w:eastAsia="zh-CN"/>
             </w:rPr>
           </w:pPr>
-          <w:hyperlink w:anchor="_Toc400531708" w:history="1">
+          <w:hyperlink w:anchor="_Toc400538847" w:history="1">
             <w:r>
               <w:rPr>
                 <w:rStyle w:val="Hyperlink"/>
@@ -7148,7 +7202,7 @@
                 <w:noProof/>
                 <w:webHidden/>
               </w:rPr>
-              <w:instrText xml:space="preserve"> PAGEREF _Toc400531708 \h </w:instrText>
+              <w:instrText xml:space="preserve"> PAGEREF _Toc400538847 \h </w:instrText>
             </w:r>
             <w:r>
               <w:rPr>
@@ -7190,7 +7244,7 @@
               <w:lang w:eastAsia="zh-CN"/>
             </w:rPr>
           </w:pPr>
-          <w:hyperlink w:anchor="_Toc400531709" w:history="1">
+          <w:hyperlink w:anchor="_Toc400538848" w:history="1">
             <w:r>
               <w:rPr>
                 <w:rStyle w:val="Hyperlink"/>
@@ -7231,7 +7285,7 @@
                 <w:noProof/>
                 <w:webHidden/>
               </w:rPr>
-              <w:instrText xml:space="preserve"> PAGEREF _Toc400531709 \h </w:instrText>
+              <w:instrText xml:space="preserve"> PAGEREF _Toc400538848 \h </w:instrText>
             </w:r>
             <w:r>
               <w:rPr>
@@ -7273,7 +7327,7 @@
               <w:lang w:eastAsia="zh-CN"/>
             </w:rPr>
           </w:pPr>
-          <w:hyperlink w:anchor="_Toc400531710" w:history="1">
+          <w:hyperlink w:anchor="_Toc400538849" w:history="1">
             <w:r>
               <w:rPr>
                 <w:rStyle w:val="Hyperlink"/>
@@ -7314,7 +7368,7 @@
                 <w:noProof/>
                 <w:webHidden/>
               </w:rPr>
-              <w:instrText xml:space="preserve"> PAGEREF _Toc400531710 \h </w:instrText>
+              <w:instrText xml:space="preserve"> PAGEREF _Toc400538849 \h </w:instrText>
             </w:r>
             <w:r>
               <w:rPr>
@@ -7356,7 +7410,7 @@
               <w:lang w:eastAsia="zh-CN"/>
             </w:rPr>
           </w:pPr>
-          <w:hyperlink w:anchor="_Toc400531711" w:history="1">
+          <w:hyperlink w:anchor="_Toc400538850" w:history="1">
             <w:r>
               <w:rPr>
                 <w:rStyle w:val="Hyperlink"/>
@@ -7397,7 +7451,7 @@
                 <w:noProof/>
                 <w:webHidden/>
               </w:rPr>
-              <w:instrText xml:space="preserve"> PAGEREF _Toc400531711 \h </w:instrText>
+              <w:instrText xml:space="preserve"> PAGEREF _Toc400538850 \h </w:instrText>
             </w:r>
             <w:r>
               <w:rPr>
@@ -7439,7 +7493,7 @@
               <w:lang w:eastAsia="zh-CN"/>
             </w:rPr>
           </w:pPr>
-          <w:hyperlink w:anchor="_Toc400531712" w:history="1">
+          <w:hyperlink w:anchor="_Toc400538851" w:history="1">
             <w:r>
               <w:rPr>
                 <w:rStyle w:val="Hyperlink"/>
@@ -7480,7 +7534,7 @@
                 <w:noProof/>
                 <w:webHidden/>
               </w:rPr>
-              <w:instrText xml:space="preserve"> PAGEREF _Toc400531712 \h </w:instrText>
+              <w:instrText xml:space="preserve"> PAGEREF _Toc400538851 \h </w:instrText>
             </w:r>
             <w:r>
               <w:rPr>
@@ -7522,7 +7576,7 @@
               <w:lang w:eastAsia="zh-CN"/>
             </w:rPr>
           </w:pPr>
-          <w:hyperlink w:anchor="_Toc400531713" w:history="1">
+          <w:hyperlink w:anchor="_Toc400538852" w:history="1">
             <w:r>
               <w:rPr>
                 <w:rStyle w:val="Hyperlink"/>
@@ -7563,7 +7617,7 @@
                 <w:noProof/>
                 <w:webHidden/>
               </w:rPr>
-              <w:instrText xml:space="preserve"> PAGEREF _Toc400531713 \h </w:instrText>
+              <w:instrText xml:space="preserve"> PAGEREF _Toc400538852 \h </w:instrText>
             </w:r>
             <w:r>
               <w:rPr>
@@ -7605,7 +7659,7 @@
               <w:lang w:eastAsia="zh-CN"/>
             </w:rPr>
           </w:pPr>
-          <w:hyperlink w:anchor="_Toc400531714" w:history="1">
+          <w:hyperlink w:anchor="_Toc400538853" w:history="1">
             <w:r>
               <w:rPr>
                 <w:rStyle w:val="Hyperlink"/>
@@ -7646,7 +7700,7 @@
                 <w:noProof/>
                 <w:webHidden/>
               </w:rPr>
-              <w:instrText xml:space="preserve"> PAGEREF _Toc400531714 \h </w:instrText>
+              <w:instrText xml:space="preserve"> PAGEREF _Toc400538853 \h </w:instrText>
             </w:r>
             <w:r>
               <w:rPr>
@@ -7688,7 +7742,7 @@
               <w:lang w:eastAsia="zh-CN"/>
             </w:rPr>
           </w:pPr>
-          <w:hyperlink w:anchor="_Toc400531715" w:history="1">
+          <w:hyperlink w:anchor="_Toc400538854" w:history="1">
             <w:r>
               <w:rPr>
                 <w:rStyle w:val="Hyperlink"/>
@@ -7729,7 +7783,7 @@
                 <w:noProof/>
                 <w:webHidden/>
               </w:rPr>
-              <w:instrText xml:space="preserve"> PAGEREF _Toc400531715 \h </w:instrText>
+              <w:instrText xml:space="preserve"> PAGEREF _Toc400538854 \h </w:instrText>
             </w:r>
             <w:r>
               <w:rPr>
@@ -7771,7 +7825,7 @@
               <w:lang w:eastAsia="zh-CN"/>
             </w:rPr>
           </w:pPr>
-          <w:hyperlink w:anchor="_Toc400531716" w:history="1">
+          <w:hyperlink w:anchor="_Toc400538855" w:history="1">
             <w:r>
               <w:rPr>
                 <w:rStyle w:val="Hyperlink"/>
@@ -7812,7 +7866,7 @@
                 <w:noProof/>
                 <w:webHidden/>
               </w:rPr>
-              <w:instrText xml:space="preserve"> PAGEREF _Toc400531716 \h </w:instrText>
+              <w:instrText xml:space="preserve"> PAGEREF _Toc400538855 \h </w:instrText>
             </w:r>
             <w:r>
               <w:rPr>
@@ -7854,7 +7908,7 @@
               <w:lang w:eastAsia="zh-CN"/>
             </w:rPr>
           </w:pPr>
-          <w:hyperlink w:anchor="_Toc400531717" w:history="1">
+          <w:hyperlink w:anchor="_Toc400538856" w:history="1">
             <w:r>
               <w:rPr>
                 <w:rStyle w:val="Hyperlink"/>
@@ -7895,7 +7949,7 @@
                 <w:noProof/>
                 <w:webHidden/>
               </w:rPr>
-              <w:instrText xml:space="preserve"> PAGEREF _Toc400531717 \h </w:instrText>
+              <w:instrText xml:space="preserve"> PAGEREF _Toc400538856 \h </w:instrText>
             </w:r>
             <w:r>
               <w:rPr>
@@ -7937,7 +7991,7 @@
               <w:lang w:eastAsia="zh-CN"/>
             </w:rPr>
           </w:pPr>
-          <w:hyperlink w:anchor="_Toc400531718" w:history="1">
+          <w:hyperlink w:anchor="_Toc400538857" w:history="1">
             <w:r>
               <w:rPr>
                 <w:rStyle w:val="Hyperlink"/>
@@ -7978,7 +8032,7 @@
                 <w:noProof/>
                 <w:webHidden/>
               </w:rPr>
-              <w:instrText xml:space="preserve"> PAGEREF _Toc400531718 \h </w:instrText>
+              <w:instrText xml:space="preserve"> PAGEREF _Toc400538857 \h </w:instrText>
             </w:r>
             <w:r>
               <w:rPr>
@@ -8020,7 +8074,7 @@
               <w:lang w:eastAsia="zh-CN"/>
             </w:rPr>
           </w:pPr>
-          <w:hyperlink w:anchor="_Toc400531719" w:history="1">
+          <w:hyperlink w:anchor="_Toc400538858" w:history="1">
             <w:r>
               <w:rPr>
                 <w:rStyle w:val="Hyperlink"/>
@@ -8061,7 +8115,7 @@
                 <w:noProof/>
                 <w:webHidden/>
               </w:rPr>
-              <w:instrText xml:space="preserve"> PAGEREF _Toc400531719 \h </w:instrText>
+              <w:instrText xml:space="preserve"> PAGEREF _Toc400538858 \h </w:instrText>
             </w:r>
             <w:r>
               <w:rPr>
@@ -8103,7 +8157,7 @@
               <w:lang w:eastAsia="zh-CN"/>
             </w:rPr>
           </w:pPr>
-          <w:hyperlink w:anchor="_Toc400531720" w:history="1">
+          <w:hyperlink w:anchor="_Toc400538859" w:history="1">
             <w:r>
               <w:rPr>
                 <w:rStyle w:val="Hyperlink"/>
@@ -8144,7 +8198,7 @@
                 <w:noProof/>
                 <w:webHidden/>
               </w:rPr>
-              <w:instrText xml:space="preserve"> PAGEREF _Toc400531720 \h </w:instrText>
+              <w:instrText xml:space="preserve"> PAGEREF _Toc400538859 \h </w:instrText>
             </w:r>
             <w:r>
               <w:rPr>
@@ -8186,7 +8240,7 @@
               <w:lang w:eastAsia="zh-CN"/>
             </w:rPr>
           </w:pPr>
-          <w:hyperlink w:anchor="_Toc400531721" w:history="1">
+          <w:hyperlink w:anchor="_Toc400538860" w:history="1">
             <w:r>
               <w:rPr>
                 <w:rStyle w:val="Hyperlink"/>
@@ -8227,7 +8281,7 @@
                 <w:noProof/>
                 <w:webHidden/>
               </w:rPr>
-              <w:instrText xml:space="preserve"> PAGEREF _Toc400531721 \h </w:instrText>
+              <w:instrText xml:space="preserve"> PAGEREF _Toc400538860 \h </w:instrText>
             </w:r>
             <w:r>
               <w:rPr>
@@ -8267,7 +8321,7 @@
               <w:lang w:eastAsia="zh-CN"/>
             </w:rPr>
           </w:pPr>
-          <w:hyperlink w:anchor="_Toc400531722" w:history="1">
+          <w:hyperlink w:anchor="_Toc400538861" w:history="1">
             <w:r>
               <w:rPr>
                 <w:rStyle w:val="Hyperlink"/>
@@ -8309,7 +8363,7 @@
                 <w:noProof/>
                 <w:webHidden/>
               </w:rPr>
-              <w:instrText xml:space="preserve"> PAGEREF _Toc400531722 \h </w:instrText>
+              <w:instrText xml:space="preserve"> PAGEREF _Toc400538861 \h </w:instrText>
             </w:r>
             <w:r>
               <w:rPr>
@@ -8348,7 +8402,7 @@
               <w:lang w:eastAsia="zh-CN"/>
             </w:rPr>
           </w:pPr>
-          <w:hyperlink w:anchor="_Toc400531723" w:history="1">
+          <w:hyperlink w:anchor="_Toc400538862" w:history="1">
             <w:r>
               <w:rPr>
                 <w:rStyle w:val="Hyperlink"/>
@@ -8389,7 +8443,7 @@
                 <w:noProof/>
                 <w:webHidden/>
               </w:rPr>
-              <w:instrText xml:space="preserve"> PAGEREF _Toc400531723 \h </w:instrText>
+              <w:instrText xml:space="preserve"> PAGEREF _Toc400538862 \h </w:instrText>
             </w:r>
             <w:r>
               <w:rPr>
@@ -8428,7 +8482,7 @@
               <w:lang w:eastAsia="zh-CN"/>
             </w:rPr>
           </w:pPr>
-          <w:hyperlink w:anchor="_Toc400531724" w:history="1">
+          <w:hyperlink w:anchor="_Toc400538863" w:history="1">
             <w:r>
               <w:rPr>
                 <w:rStyle w:val="Hyperlink"/>
@@ -8469,7 +8523,7 @@
                 <w:noProof/>
                 <w:webHidden/>
               </w:rPr>
-              <w:instrText xml:space="preserve"> PAGEREF _Toc400531724 \h </w:instrText>
+              <w:instrText xml:space="preserve"> PAGEREF _Toc400538863 \h </w:instrText>
             </w:r>
             <w:r>
               <w:rPr>
@@ -8509,7 +8563,7 @@
               <w:lang w:eastAsia="zh-CN"/>
             </w:rPr>
           </w:pPr>
-          <w:hyperlink w:anchor="_Toc400531725" w:history="1">
+          <w:hyperlink w:anchor="_Toc400538864" w:history="1">
             <w:r>
               <w:rPr>
                 <w:rStyle w:val="Hyperlink"/>
@@ -8536,7 +8590,7 @@
                 <w:noProof/>
                 <w:webHidden/>
               </w:rPr>
-              <w:instrText xml:space="preserve"> PAGEREF _Toc400531725 \h </w:instrText>
+              <w:instrText xml:space="preserve"> PAGEREF _Toc400538864 \h </w:instrText>
             </w:r>
             <w:r>
               <w:rPr>
@@ -8576,7 +8630,7 @@
               <w:lang w:eastAsia="zh-CN"/>
             </w:rPr>
           </w:pPr>
-          <w:hyperlink w:anchor="_Toc400531726" w:history="1">
+          <w:hyperlink w:anchor="_Toc400538865" w:history="1">
             <w:r>
               <w:rPr>
                 <w:rStyle w:val="Hyperlink"/>
@@ -8618,7 +8672,7 @@
                 <w:noProof/>
                 <w:webHidden/>
               </w:rPr>
-              <w:instrText xml:space="preserve"> PAGEREF _Toc400531726 \h </w:instrText>
+              <w:instrText xml:space="preserve"> PAGEREF _Toc400538865 \h </w:instrText>
             </w:r>
             <w:r>
               <w:rPr>
@@ -8688,7 +8742,7 @@
         <w:pStyle w:val="Chapture"/>
       </w:pPr>
       <w:bookmarkStart w:id="1" w:name="Section1"/>
-      <w:bookmarkStart w:id="2" w:name="_Toc400531630"/>
+      <w:bookmarkStart w:id="2" w:name="_Toc400538769"/>
       <w:r>
         <w:lastRenderedPageBreak/>
         <w:t>Introduction</w:t>
@@ -8700,7 +8754,7 @@
       <w:pPr>
         <w:pStyle w:val="Heading1"/>
       </w:pPr>
-      <w:bookmarkStart w:id="3" w:name="_Toc400531631"/>
+      <w:bookmarkStart w:id="3" w:name="_Toc400538770"/>
       <w:r>
         <w:lastRenderedPageBreak/>
         <w:t>Overview</w:t>
@@ -8725,7 +8779,7 @@
       <w:pPr>
         <w:pStyle w:val="Heading2"/>
       </w:pPr>
-      <w:bookmarkStart w:id="4" w:name="_Toc400531632"/>
+      <w:bookmarkStart w:id="4" w:name="_Toc400538771"/>
       <w:r>
         <w:t xml:space="preserve">Why </w:t>
       </w:r>
@@ -8746,7 +8800,7 @@
       <w:pPr>
         <w:pStyle w:val="Heading2"/>
       </w:pPr>
-      <w:bookmarkStart w:id="5" w:name="_Toc400531633"/>
+      <w:bookmarkStart w:id="5" w:name="_Toc400538772"/>
       <w:r>
         <w:t>Added Value</w:t>
       </w:r>
@@ -8908,7 +8962,7 @@
       <w:pPr>
         <w:pStyle w:val="Heading2"/>
       </w:pPr>
-      <w:bookmarkStart w:id="6" w:name="_Toc400531634"/>
+      <w:bookmarkStart w:id="6" w:name="_Toc400538773"/>
       <w:r>
         <w:t>Features</w:t>
       </w:r>
@@ -9607,7 +9661,7 @@
           </w:tcPr>
           <w:p>
             <w:r>
-              <w:t>DevLib.Options</w:t>
+              <w:t>DevLib.Parameters</w:t>
             </w:r>
           </w:p>
         </w:tc>
@@ -10008,7 +10062,7 @@
       <w:pPr>
         <w:pStyle w:val="Heading2"/>
       </w:pPr>
-      <w:bookmarkStart w:id="10" w:name="_Toc400531635"/>
+      <w:bookmarkStart w:id="10" w:name="_Toc400538774"/>
       <w:r>
         <w:t>Current Restrictions</w:t>
       </w:r>
@@ -10062,7 +10116,7 @@
       <w:pPr>
         <w:pStyle w:val="Heading1"/>
       </w:pPr>
-      <w:bookmarkStart w:id="11" w:name="_Toc400531636"/>
+      <w:bookmarkStart w:id="11" w:name="_Toc400538775"/>
       <w:r>
         <w:lastRenderedPageBreak/>
         <w:t>Installation</w:t>
@@ -10093,7 +10147,7 @@
       <w:pPr>
         <w:pStyle w:val="Heading2"/>
       </w:pPr>
-      <w:bookmarkStart w:id="12" w:name="_Toc400531637"/>
+      <w:bookmarkStart w:id="12" w:name="_Toc400538776"/>
       <w:r>
         <w:t>Use dlls directly</w:t>
       </w:r>
@@ -10120,7 +10174,7 @@
       <w:pPr>
         <w:pStyle w:val="Heading2"/>
       </w:pPr>
-      <w:bookmarkStart w:id="13" w:name="_Toc400531638"/>
+      <w:bookmarkStart w:id="13" w:name="_Toc400538777"/>
       <w:r>
         <w:t>Build source code</w:t>
       </w:r>
@@ -10166,7 +10220,7 @@
         <w:pStyle w:val="Chapture"/>
       </w:pPr>
       <w:bookmarkStart w:id="14" w:name="Section2"/>
-      <w:bookmarkStart w:id="15" w:name="_Toc400531639"/>
+      <w:bookmarkStart w:id="15" w:name="_Toc400538778"/>
       <w:r>
         <w:lastRenderedPageBreak/>
         <w:t>Architecture Guide</w:t>
@@ -10178,7 +10232,7 @@
       <w:pPr>
         <w:pStyle w:val="Heading1"/>
       </w:pPr>
-      <w:bookmarkStart w:id="16" w:name="_Toc400531640"/>
+      <w:bookmarkStart w:id="16" w:name="_Toc400538779"/>
       <w:r>
         <w:lastRenderedPageBreak/>
         <w:t>Architecture Guide</w:t>
@@ -10200,7 +10254,7 @@
           <w:lang w:eastAsia="zh-CN"/>
         </w:rPr>
         <w:drawing>
-          <wp:inline distT="0" distB="0" distL="0" distR="0" wp14:anchorId="69DF1B90" wp14:editId="2F31477E">
+          <wp:inline distT="0" distB="0" distL="0" distR="0" wp14:anchorId="2B345C81" wp14:editId="12CD922A">
             <wp:extent cx="3295650" cy="6886575"/>
             <wp:effectExtent l="19050" t="19050" r="19050" b="28575"/>
             <wp:docPr id="1" name="Picture 1"/>
@@ -10252,7 +10306,7 @@
         </w:rPr>
         <w:lastRenderedPageBreak/>
         <w:drawing>
-          <wp:inline distT="0" distB="0" distL="0" distR="0" wp14:anchorId="109080FF" wp14:editId="12B17069">
+          <wp:inline distT="0" distB="0" distL="0" distR="0" wp14:anchorId="736D0BCE" wp14:editId="396AC0AB">
             <wp:extent cx="5715000" cy="8741664"/>
             <wp:effectExtent l="0" t="0" r="0" b="2540"/>
             <wp:docPr id="14" name="Picture 14"/>
@@ -10302,7 +10356,7 @@
       <w:pPr>
         <w:pStyle w:val="Heading2"/>
       </w:pPr>
-      <w:bookmarkStart w:id="17" w:name="_Toc400531641"/>
+      <w:bookmarkStart w:id="17" w:name="_Toc400538780"/>
       <w:r>
         <w:lastRenderedPageBreak/>
         <w:t>Design Principles</w:t>
@@ -10371,7 +10425,7 @@
           <w:lang w:val="en"/>
         </w:rPr>
       </w:pPr>
-      <w:bookmarkStart w:id="18" w:name="_Toc400531642"/>
+      <w:bookmarkStart w:id="18" w:name="_Toc400538781"/>
       <w:r>
         <w:rPr>
           <w:lang w:val="en"/>
@@ -10483,7 +10537,7 @@
       <w:pPr>
         <w:pStyle w:val="Heading3"/>
       </w:pPr>
-      <w:bookmarkStart w:id="19" w:name="_Toc400531643"/>
+      <w:bookmarkStart w:id="19" w:name="_Toc400538782"/>
       <w:r>
         <w:t>Open Close Principle</w:t>
       </w:r>
@@ -10599,7 +10653,7 @@
           <w:lang w:val="en"/>
         </w:rPr>
       </w:pPr>
-      <w:bookmarkStart w:id="20" w:name="_Toc400531644"/>
+      <w:bookmarkStart w:id="20" w:name="_Toc400538783"/>
       <w:r>
         <w:rPr>
           <w:lang w:val="en"/>
@@ -10791,7 +10845,7 @@
       <w:pPr>
         <w:pStyle w:val="Heading3"/>
       </w:pPr>
-      <w:bookmarkStart w:id="21" w:name="_Toc400531645"/>
+      <w:bookmarkStart w:id="21" w:name="_Toc400538784"/>
       <w:r>
         <w:rPr>
           <w:lang w:val="en"/>
@@ -10973,7 +11027,7 @@
           <w:lang w:val="en"/>
         </w:rPr>
       </w:pPr>
-      <w:bookmarkStart w:id="22" w:name="_Toc400531646"/>
+      <w:bookmarkStart w:id="22" w:name="_Toc400538785"/>
       <w:r>
         <w:rPr>
           <w:lang w:val="en"/>
@@ -11243,7 +11297,7 @@
       <w:pPr>
         <w:pStyle w:val="Heading3"/>
       </w:pPr>
-      <w:bookmarkStart w:id="23" w:name="_Toc400531647"/>
+      <w:bookmarkStart w:id="23" w:name="_Toc400538786"/>
       <w:r>
         <w:t>Don’t repeat yourself (DRY)</w:t>
       </w:r>
@@ -11362,7 +11416,7 @@
           <w:lang w:val="en"/>
         </w:rPr>
       </w:pPr>
-      <w:bookmarkStart w:id="24" w:name="_Toc400531648"/>
+      <w:bookmarkStart w:id="24" w:name="_Toc400538787"/>
       <w:r>
         <w:rPr>
           <w:lang w:val="en"/>
@@ -11541,7 +11595,7 @@
         <w:pStyle w:val="Chapture"/>
       </w:pPr>
       <w:bookmarkStart w:id="25" w:name="Section3"/>
-      <w:bookmarkStart w:id="26" w:name="_Toc400531649"/>
+      <w:bookmarkStart w:id="26" w:name="_Toc400538788"/>
       <w:r>
         <w:lastRenderedPageBreak/>
         <w:t>Development Guide</w:t>
@@ -11553,7 +11607,7 @@
       <w:pPr>
         <w:pStyle w:val="Heading1"/>
       </w:pPr>
-      <w:bookmarkStart w:id="27" w:name="_Toc400531650"/>
+      <w:bookmarkStart w:id="27" w:name="_Toc400538789"/>
       <w:r>
         <w:lastRenderedPageBreak/>
         <w:t>Development</w:t>
@@ -11583,7 +11637,7 @@
       <w:pPr>
         <w:pStyle w:val="Heading2"/>
       </w:pPr>
-      <w:bookmarkStart w:id="28" w:name="_Toc400531651"/>
+      <w:bookmarkStart w:id="28" w:name="_Toc400538790"/>
       <w:r>
         <w:lastRenderedPageBreak/>
         <w:t>DevLib.AddIn</w:t>
@@ -11603,7 +11657,7 @@
       <w:pPr>
         <w:pStyle w:val="Heading2"/>
       </w:pPr>
-      <w:bookmarkStart w:id="29" w:name="_Toc400531652"/>
+      <w:bookmarkStart w:id="29" w:name="_Toc400538791"/>
       <w:r>
         <w:lastRenderedPageBreak/>
         <w:t>DevLib.Compression</w:t>
@@ -11703,7 +11757,7 @@
       <w:pPr>
         <w:pStyle w:val="Heading3"/>
       </w:pPr>
-      <w:bookmarkStart w:id="30" w:name="_Toc400531653"/>
+      <w:bookmarkStart w:id="30" w:name="_Toc400538792"/>
       <w:r>
         <w:t>Concept</w:t>
       </w:r>
@@ -12909,7 +12963,7 @@
       <w:pPr>
         <w:pStyle w:val="Heading3"/>
       </w:pPr>
-      <w:bookmarkStart w:id="31" w:name="_Toc400531654"/>
+      <w:bookmarkStart w:id="31" w:name="_Toc400538793"/>
       <w:r>
         <w:t>Use case</w:t>
       </w:r>
@@ -13130,7 +13184,7 @@
           <w:lang w:eastAsia="zh-CN"/>
         </w:rPr>
       </w:pPr>
-      <w:bookmarkStart w:id="32" w:name="_Toc400531655"/>
+      <w:bookmarkStart w:id="32" w:name="_Toc400538794"/>
       <w:r>
         <w:rPr>
           <w:rFonts w:hint="eastAsia"/>
@@ -13535,7 +13589,7 @@
       <w:pPr>
         <w:pStyle w:val="Heading2"/>
       </w:pPr>
-      <w:bookmarkStart w:id="33" w:name="_Toc400531656"/>
+      <w:bookmarkStart w:id="33" w:name="_Toc400538795"/>
       <w:r>
         <w:lastRenderedPageBreak/>
         <w:t>DevLib.Configuration</w:t>
@@ -13555,7 +13609,7 @@
       <w:pPr>
         <w:pStyle w:val="Heading2"/>
       </w:pPr>
-      <w:bookmarkStart w:id="34" w:name="_Toc400531657"/>
+      <w:bookmarkStart w:id="34" w:name="_Toc400538796"/>
       <w:r>
         <w:lastRenderedPageBreak/>
         <w:t>DevLib.Csv</w:t>
@@ -13662,7 +13716,7 @@
       <w:pPr>
         <w:pStyle w:val="Heading3"/>
       </w:pPr>
-      <w:bookmarkStart w:id="35" w:name="_Toc400531658"/>
+      <w:bookmarkStart w:id="35" w:name="_Toc400538797"/>
       <w:r>
         <w:t>Quick Start</w:t>
       </w:r>
@@ -13718,7 +13772,7 @@
       <w:pPr>
         <w:pStyle w:val="Heading3"/>
       </w:pPr>
-      <w:bookmarkStart w:id="36" w:name="_Toc400531659"/>
+      <w:bookmarkStart w:id="36" w:name="_Toc400538798"/>
       <w:r>
         <w:t>CsvDocument</w:t>
       </w:r>
@@ -13966,7 +14020,7 @@
       <w:pPr>
         <w:pStyle w:val="Heading2"/>
       </w:pPr>
-      <w:bookmarkStart w:id="37" w:name="_Toc400531660"/>
+      <w:bookmarkStart w:id="37" w:name="_Toc400538799"/>
       <w:r>
         <w:lastRenderedPageBreak/>
         <w:t>DevLib.DaemonProcess</w:t>
@@ -13977,7 +14031,7 @@
       <w:pPr>
         <w:pStyle w:val="Heading2"/>
       </w:pPr>
-      <w:bookmarkStart w:id="38" w:name="_Toc400531661"/>
+      <w:bookmarkStart w:id="38" w:name="_Toc400538800"/>
       <w:r>
         <w:t>DevLib.Data</w:t>
       </w:r>
@@ -13994,7 +14048,7 @@
       <w:pPr>
         <w:pStyle w:val="Heading2"/>
       </w:pPr>
-      <w:bookmarkStart w:id="39" w:name="_Toc400531662"/>
+      <w:bookmarkStart w:id="39" w:name="_Toc400538801"/>
       <w:r>
         <w:lastRenderedPageBreak/>
         <w:t>DevLib.DesignPatterns</w:t>
@@ -14011,7 +14065,7 @@
       <w:pPr>
         <w:pStyle w:val="Heading3"/>
       </w:pPr>
-      <w:bookmarkStart w:id="40" w:name="_Toc400531663"/>
+      <w:bookmarkStart w:id="40" w:name="_Toc400538802"/>
       <w:r>
         <w:t>Dispose</w:t>
       </w:r>
@@ -14793,7 +14847,7 @@
       <w:pPr>
         <w:pStyle w:val="Heading3"/>
       </w:pPr>
-      <w:bookmarkStart w:id="41" w:name="_Toc400531664"/>
+      <w:bookmarkStart w:id="41" w:name="_Toc400538803"/>
       <w:r>
         <w:t>Singleton</w:t>
       </w:r>
@@ -14840,7 +14894,7 @@
       <w:pPr>
         <w:pStyle w:val="Heading3"/>
       </w:pPr>
-      <w:bookmarkStart w:id="42" w:name="_Toc400531665"/>
+      <w:bookmarkStart w:id="42" w:name="_Toc400538804"/>
       <w:r>
         <w:lastRenderedPageBreak/>
         <w:t xml:space="preserve">Producer-Consumer </w:t>
@@ -16321,9 +16375,8 @@
       <w:pPr>
         <w:pStyle w:val="Heading2"/>
       </w:pPr>
-      <w:bookmarkStart w:id="47" w:name="_Toc400531666"/>
-      <w:r>
-        <w:lastRenderedPageBreak/>
+      <w:bookmarkStart w:id="47" w:name="_Toc400538805"/>
+      <w:r>
         <w:t>DevLib.Diagnostics</w:t>
       </w:r>
       <w:bookmarkEnd w:id="47"/>
@@ -16344,7 +16397,7 @@
       <w:pPr>
         <w:pStyle w:val="Heading3"/>
       </w:pPr>
-      <w:bookmarkStart w:id="48" w:name="_Toc400531667"/>
+      <w:bookmarkStart w:id="48" w:name="_Toc400538806"/>
       <w:r>
         <w:t>Benchmark</w:t>
       </w:r>
@@ -16516,9 +16569,8 @@
           <w:noProof/>
           <w:lang w:eastAsia="zh-CN"/>
         </w:rPr>
-        <w:lastRenderedPageBreak/>
         <w:drawing>
-          <wp:inline distT="0" distB="0" distL="0" distR="0" wp14:anchorId="3C322158" wp14:editId="6A360575">
+          <wp:inline distT="0" distB="0" distL="0" distR="0" wp14:anchorId="4F6E2A13" wp14:editId="5050FF75">
             <wp:extent cx="4480560" cy="557784"/>
             <wp:effectExtent l="0" t="0" r="0" b="0"/>
             <wp:docPr id="7" name="Picture 7"/>
@@ -16561,7 +16613,7 @@
           <w:lang w:eastAsia="zh-CN"/>
         </w:rPr>
         <w:drawing>
-          <wp:inline distT="0" distB="0" distL="0" distR="0" wp14:anchorId="357C4733" wp14:editId="7BC4465E">
+          <wp:inline distT="0" distB="0" distL="0" distR="0" wp14:anchorId="4E64FC33" wp14:editId="132C226C">
             <wp:extent cx="4480560" cy="758952"/>
             <wp:effectExtent l="0" t="0" r="0" b="3175"/>
             <wp:docPr id="12" name="Picture 12"/>
@@ -16644,7 +16696,7 @@
       <w:pPr>
         <w:pStyle w:val="Heading3"/>
       </w:pPr>
-      <w:bookmarkStart w:id="49" w:name="_Toc400531668"/>
+      <w:bookmarkStart w:id="49" w:name="_Toc400538807"/>
       <w:r>
         <w:t>RetryAction</w:t>
       </w:r>
@@ -16787,7 +16839,6 @@
         <w:spacing w:before="0" w:after="0"/>
       </w:pPr>
       <w:r>
-        <w:lastRenderedPageBreak/>
         <w:t xml:space="preserve">RetryAction.Execute(i =&gt; </w:t>
       </w:r>
       <w:r>
@@ -16803,7 +16854,7 @@
       <w:pPr>
         <w:pStyle w:val="Heading3"/>
       </w:pPr>
-      <w:bookmarkStart w:id="50" w:name="_Toc400531669"/>
+      <w:bookmarkStart w:id="50" w:name="_Toc400538808"/>
       <w:r>
         <w:t>DiagnosticsUtilities</w:t>
       </w:r>
@@ -16877,7 +16928,7 @@
       <w:pPr>
         <w:pStyle w:val="Heading3"/>
       </w:pPr>
-      <w:bookmarkStart w:id="51" w:name="_Toc400531670"/>
+      <w:bookmarkStart w:id="51" w:name="_Toc400538809"/>
       <w:r>
         <w:t>MemorySnapshot</w:t>
       </w:r>
@@ -16910,7 +16961,6 @@
     </w:p>
     <w:p>
       <w:r>
-        <w:lastRenderedPageBreak/>
         <w:t>A memory leak is the inability to release reserved memory. Memory leaks often lead to continuously increasing memory usage in applications, which in turn degrades the application and system performance.</w:t>
       </w:r>
     </w:p>
@@ -17393,7 +17443,6 @@
         <w:spacing w:before="0" w:after="0"/>
       </w:pPr>
       <w:r>
-        <w:lastRenderedPageBreak/>
         <w:t>c.Add(s1);</w:t>
       </w:r>
     </w:p>
@@ -17548,9 +17597,8 @@
       <w:pPr>
         <w:pStyle w:val="Heading2"/>
       </w:pPr>
-      <w:bookmarkStart w:id="52" w:name="_Toc400531671"/>
-      <w:r>
-        <w:lastRenderedPageBreak/>
+      <w:bookmarkStart w:id="52" w:name="_Toc400538810"/>
+      <w:r>
         <w:t>DevLib.Dynamic</w:t>
       </w:r>
       <w:bookmarkEnd w:id="52"/>
@@ -17565,7 +17613,7 @@
       <w:pPr>
         <w:pStyle w:val="Heading3"/>
       </w:pPr>
-      <w:bookmarkStart w:id="53" w:name="_Toc400531672"/>
+      <w:bookmarkStart w:id="53" w:name="_Toc400538811"/>
       <w:r>
         <w:t>DynamicJson</w:t>
       </w:r>
@@ -17882,7 +17930,6 @@
         <w:pStyle w:val="Heading4"/>
       </w:pPr>
       <w:r>
-        <w:lastRenderedPageBreak/>
         <w:t>Access</w:t>
       </w:r>
     </w:p>
@@ -18075,7 +18122,6 @@
         <w:pStyle w:val="Heading4"/>
       </w:pPr>
       <w:r>
-        <w:lastRenderedPageBreak/>
         <w:t>Enumerator</w:t>
       </w:r>
     </w:p>
@@ -18394,7 +18440,6 @@
         <w:spacing w:before="0" w:after="0"/>
       </w:pPr>
       <w:r>
-        <w:lastRenderedPageBreak/>
         <w:t>var barSum = ((FooBar[])objectJsonList).Select(fb =&gt; fb.bar).Sum(); // 150</w:t>
       </w:r>
     </w:p>
@@ -18413,7 +18458,7 @@
       <w:pPr>
         <w:pStyle w:val="Heading3"/>
       </w:pPr>
-      <w:bookmarkStart w:id="54" w:name="_Toc400531673"/>
+      <w:bookmarkStart w:id="54" w:name="_Toc400538812"/>
       <w:r>
         <w:t>DynamicXml</w:t>
       </w:r>
@@ -18787,7 +18832,6 @@
         <w:spacing w:before="0" w:after="0"/>
       </w:pPr>
       <w:r>
-        <w:lastRenderedPageBreak/>
         <w:t>int x6 = dynamicXml[1]["size"]; // second element's attribute 456</w:t>
       </w:r>
     </w:p>
@@ -18971,7 +19015,6 @@
         <w:pStyle w:val="Heading4"/>
       </w:pPr>
       <w:r>
-        <w:lastRenderedPageBreak/>
         <w:t>Enumerator</w:t>
       </w:r>
     </w:p>
@@ -19139,9 +19182,8 @@
       <w:pPr>
         <w:pStyle w:val="Heading2"/>
       </w:pPr>
-      <w:bookmarkStart w:id="55" w:name="_Toc400531674"/>
-      <w:r>
-        <w:lastRenderedPageBreak/>
+      <w:bookmarkStart w:id="55" w:name="_Toc400538813"/>
+      <w:r>
         <w:t>DevLib.Expressions</w:t>
       </w:r>
       <w:bookmarkEnd w:id="55"/>
@@ -19162,7 +19204,7 @@
       <w:pPr>
         <w:pStyle w:val="Heading3"/>
       </w:pPr>
-      <w:bookmarkStart w:id="56" w:name="_Toc400531675"/>
+      <w:bookmarkStart w:id="56" w:name="_Toc400538814"/>
       <w:r>
         <w:t>PropertyEvaluator</w:t>
       </w:r>
@@ -19313,7 +19355,6 @@
         <w:spacing w:before="0" w:after="0"/>
       </w:pPr>
       <w:r>
-        <w:lastRenderedPageBreak/>
         <w:t>{</w:t>
       </w:r>
     </w:p>
@@ -19488,9 +19529,8 @@
       <w:pPr>
         <w:pStyle w:val="Heading2"/>
       </w:pPr>
-      <w:bookmarkStart w:id="57" w:name="_Toc400531676"/>
-      <w:r>
-        <w:lastRenderedPageBreak/>
+      <w:bookmarkStart w:id="57" w:name="_Toc400538815"/>
+      <w:r>
         <w:t>DevLib.ExtensionMethods</w:t>
       </w:r>
       <w:bookmarkEnd w:id="57"/>
@@ -19505,9 +19545,8 @@
       <w:pPr>
         <w:pStyle w:val="Heading2"/>
       </w:pPr>
-      <w:bookmarkStart w:id="58" w:name="_Toc400531677"/>
-      <w:r>
-        <w:lastRenderedPageBreak/>
+      <w:bookmarkStart w:id="58" w:name="_Toc400538816"/>
+      <w:r>
         <w:t>DevLib.Input</w:t>
       </w:r>
       <w:bookmarkEnd w:id="58"/>
@@ -19537,7 +19576,7 @@
       <w:pPr>
         <w:pStyle w:val="Heading3"/>
       </w:pPr>
-      <w:bookmarkStart w:id="59" w:name="_Toc400531678"/>
+      <w:bookmarkStart w:id="59" w:name="_Toc400538817"/>
       <w:r>
         <w:t>Mouse</w:t>
       </w:r>
@@ -19656,7 +19695,6 @@
         <w:spacing w:before="0" w:after="0"/>
       </w:pPr>
       <w:r>
-        <w:lastRenderedPageBreak/>
         <w:t>public static void Up(MouseButton mouseButton)</w:t>
       </w:r>
     </w:p>
@@ -19801,7 +19839,7 @@
       <w:pPr>
         <w:pStyle w:val="Heading3"/>
       </w:pPr>
-      <w:bookmarkStart w:id="60" w:name="_Toc400531679"/>
+      <w:bookmarkStart w:id="60" w:name="_Toc400538818"/>
       <w:r>
         <w:t>Keyboard</w:t>
       </w:r>
@@ -19935,7 +19973,6 @@
         <w:spacing w:before="0" w:after="0"/>
       </w:pPr>
       <w:r>
-        <w:lastRenderedPageBreak/>
         <w:t>public static void Type(Key key, int interval = 100)</w:t>
       </w:r>
     </w:p>
@@ -20077,7 +20114,7 @@
       <w:pPr>
         <w:pStyle w:val="Heading3"/>
       </w:pPr>
-      <w:bookmarkStart w:id="61" w:name="_Toc400531680"/>
+      <w:bookmarkStart w:id="61" w:name="_Toc400538819"/>
       <w:r>
         <w:t>Examples</w:t>
       </w:r>
@@ -20227,9 +20264,8 @@
       <w:pPr>
         <w:pStyle w:val="Heading2"/>
       </w:pPr>
-      <w:bookmarkStart w:id="62" w:name="_Toc400531681"/>
-      <w:r>
-        <w:lastRenderedPageBreak/>
+      <w:bookmarkStart w:id="62" w:name="_Toc400538820"/>
+      <w:r>
         <w:t>DevLib.IO</w:t>
       </w:r>
       <w:bookmarkEnd w:id="62"/>
@@ -20250,7 +20286,7 @@
       <w:pPr>
         <w:pStyle w:val="Heading3"/>
       </w:pPr>
-      <w:bookmarkStart w:id="63" w:name="_Toc400531682"/>
+      <w:bookmarkStart w:id="63" w:name="_Toc400538821"/>
       <w:r>
         <w:t>SyncSerialPort</w:t>
       </w:r>
@@ -20435,7 +20471,6 @@
         <w:spacing w:before="0" w:after="0"/>
       </w:pPr>
       <w:r>
-        <w:lastRenderedPageBreak/>
         <w:t>string[] ports = SyncSerialPort.PortNames;</w:t>
       </w:r>
     </w:p>
@@ -20777,7 +20812,6 @@
         <w:spacing w:before="0" w:after="0"/>
       </w:pPr>
       <w:r>
-        <w:lastRenderedPageBreak/>
         <w:t>}</w:t>
       </w:r>
     </w:p>
@@ -21186,7 +21220,6 @@
           <w:rFonts w:ascii="Consolas" w:hAnsi="Consolas" w:cs="Consolas"/>
           <w:b/>
         </w:rPr>
-        <w:lastRenderedPageBreak/>
         <w:t>buffer</w:t>
       </w:r>
       <w:r>
@@ -21326,7 +21359,6 @@
     <w:p/>
     <w:p>
       <w:r>
-        <w:lastRenderedPageBreak/>
         <w:t>As a general guideline, you should not perform too much logic in your event handler code. While it will not stop reception of new data and you could theoretically spend a long period of time in your event (e.g. 2 seconds or so), no new event will be raised until your existing event handlers are finished.</w:t>
       </w:r>
     </w:p>
@@ -21411,9 +21443,8 @@
       <w:pPr>
         <w:pStyle w:val="Heading2"/>
       </w:pPr>
-      <w:bookmarkStart w:id="66" w:name="_Toc400531683"/>
-      <w:r>
-        <w:lastRenderedPageBreak/>
+      <w:bookmarkStart w:id="66" w:name="_Toc400538822"/>
+      <w:r>
         <w:t>DevLib.Ioc</w:t>
       </w:r>
       <w:bookmarkEnd w:id="66"/>
@@ -21506,7 +21537,7 @@
       <w:pPr>
         <w:pStyle w:val="Heading3"/>
       </w:pPr>
-      <w:bookmarkStart w:id="67" w:name="_Toc400531684"/>
+      <w:bookmarkStart w:id="67" w:name="_Toc400538823"/>
       <w:r>
         <w:t>Create a container</w:t>
       </w:r>
@@ -21574,7 +21605,7 @@
       <w:pPr>
         <w:pStyle w:val="Heading3"/>
       </w:pPr>
-      <w:bookmarkStart w:id="68" w:name="_Toc400531685"/>
+      <w:bookmarkStart w:id="68" w:name="_Toc400538824"/>
       <w:r>
         <w:t>Register</w:t>
       </w:r>
@@ -21613,7 +21644,6 @@
         <w:spacing w:before="0" w:after="0"/>
       </w:pPr>
       <w:r>
-        <w:lastRenderedPageBreak/>
         <w:t xml:space="preserve">public IocContainer Register&lt;T&gt;(T instance, string label = </w:t>
       </w:r>
       <w:r>
@@ -21757,7 +21787,7 @@
       <w:pPr>
         <w:pStyle w:val="Heading3"/>
       </w:pPr>
-      <w:bookmarkStart w:id="69" w:name="_Toc400531686"/>
+      <w:bookmarkStart w:id="69" w:name="_Toc400538825"/>
       <w:r>
         <w:t>Resolve</w:t>
       </w:r>
@@ -21881,7 +21911,6 @@
           <w:rFonts w:ascii="Consolas" w:hAnsi="Consolas" w:cs="Consolas"/>
           <w:b/>
         </w:rPr>
-        <w:lastRenderedPageBreak/>
         <w:t xml:space="preserve">createNew </w:t>
       </w:r>
       <w:r>
@@ -22070,7 +22099,7 @@
       <w:pPr>
         <w:pStyle w:val="Heading3"/>
       </w:pPr>
-      <w:bookmarkStart w:id="70" w:name="_Toc400531687"/>
+      <w:bookmarkStart w:id="70" w:name="_Toc400538826"/>
       <w:r>
         <w:t>Unregister</w:t>
       </w:r>
@@ -22114,7 +22143,6 @@
           <w:rFonts w:ascii="Consolas" w:hAnsi="Consolas" w:cs="Consolas"/>
           <w:b/>
         </w:rPr>
-        <w:lastRenderedPageBreak/>
         <w:t>instance</w:t>
       </w:r>
       <w:r>
@@ -22208,9 +22236,8 @@
       <w:pPr>
         <w:pStyle w:val="Heading2"/>
       </w:pPr>
-      <w:bookmarkStart w:id="71" w:name="_Toc400531688"/>
-      <w:r>
-        <w:lastRenderedPageBreak/>
+      <w:bookmarkStart w:id="71" w:name="_Toc400538827"/>
+      <w:r>
         <w:t>DevLib.Logging</w:t>
       </w:r>
       <w:bookmarkEnd w:id="71"/>
@@ -22249,7 +22276,7 @@
       <w:pPr>
         <w:pStyle w:val="Heading3"/>
       </w:pPr>
-      <w:bookmarkStart w:id="72" w:name="_Toc400531689"/>
+      <w:bookmarkStart w:id="72" w:name="_Toc400538828"/>
       <w:r>
         <w:t>Quick Start</w:t>
       </w:r>
@@ -22415,9 +22442,8 @@
       <w:pPr>
         <w:pStyle w:val="Heading3"/>
       </w:pPr>
-      <w:bookmarkStart w:id="73" w:name="_Toc400531690"/>
-      <w:r>
-        <w:lastRenderedPageBreak/>
+      <w:bookmarkStart w:id="73" w:name="_Toc400538829"/>
+      <w:r>
         <w:t>Architecture</w:t>
       </w:r>
       <w:bookmarkEnd w:id="73"/>
@@ -22432,7 +22458,7 @@
           <w:lang w:eastAsia="zh-CN"/>
         </w:rPr>
         <w:drawing>
-          <wp:inline distT="0" distB="0" distL="0" distR="0" wp14:anchorId="33CC71FF" wp14:editId="453E0234">
+          <wp:inline distT="0" distB="0" distL="0" distR="0" wp14:anchorId="1F31404F" wp14:editId="3F7CDD95">
             <wp:extent cx="5760720" cy="2172335"/>
             <wp:effectExtent l="0" t="0" r="0" b="0"/>
             <wp:docPr id="4" name="Picture 4"/>
@@ -22481,7 +22507,7 @@
       <w:pPr>
         <w:pStyle w:val="Heading3"/>
       </w:pPr>
-      <w:bookmarkStart w:id="74" w:name="_Toc400531691"/>
+      <w:bookmarkStart w:id="74" w:name="_Toc400538830"/>
       <w:r>
         <w:t>LogManager</w:t>
       </w:r>
@@ -22559,7 +22585,6 @@
     </w:p>
     <w:p>
       <w:r>
-        <w:lastRenderedPageBreak/>
         <w:t xml:space="preserve">Logger instance will use </w:t>
       </w:r>
       <w:r>
@@ -22644,7 +22669,7 @@
       <w:pPr>
         <w:pStyle w:val="Heading3"/>
       </w:pPr>
-      <w:bookmarkStart w:id="75" w:name="_Toc400531692"/>
+      <w:bookmarkStart w:id="75" w:name="_Toc400538831"/>
       <w:r>
         <w:t>Log levels</w:t>
       </w:r>
@@ -22797,7 +22822,7 @@
       <w:pPr>
         <w:pStyle w:val="Heading3"/>
       </w:pPr>
-      <w:bookmarkStart w:id="83" w:name="_Toc400531693"/>
+      <w:bookmarkStart w:id="83" w:name="_Toc400538832"/>
       <w:r>
         <w:t>Logger</w:t>
       </w:r>
@@ -22829,7 +22854,6 @@
         <w:spacing w:after="0"/>
       </w:pPr>
       <w:r>
-        <w:lastRenderedPageBreak/>
         <w:t>public void Log(params object[] objs)</w:t>
       </w:r>
     </w:p>
@@ -22881,7 +22905,7 @@
       <w:pPr>
         <w:pStyle w:val="Heading3"/>
       </w:pPr>
-      <w:bookmarkStart w:id="84" w:name="_Toc400531694"/>
+      <w:bookmarkStart w:id="84" w:name="_Toc400538833"/>
       <w:r>
         <w:t>LoggerSetup</w:t>
       </w:r>
@@ -23061,7 +23085,6 @@
         <w:spacing w:after="0"/>
       </w:pPr>
       <w:r>
-        <w:lastRenderedPageBreak/>
         <w:t>public bool UseBracket</w:t>
       </w:r>
       <w:r>
@@ -23295,7 +23318,6 @@
     </w:p>
     <w:p>
       <w:r>
-        <w:lastRenderedPageBreak/>
         <w:t xml:space="preserve">The node </w:t>
       </w:r>
       <w:r>
@@ -23338,7 +23360,7 @@
       <w:pPr>
         <w:pStyle w:val="Heading3"/>
       </w:pPr>
-      <w:bookmarkStart w:id="89" w:name="_Toc400531695"/>
+      <w:bookmarkStart w:id="89" w:name="_Toc400538834"/>
       <w:r>
         <w:t>Use case</w:t>
       </w:r>
@@ -23564,7 +23586,6 @@
         <w:spacing w:before="0" w:after="0"/>
       </w:pPr>
       <w:r>
-        <w:lastRenderedPageBreak/>
         <w:t xml:space="preserve">    this._logger.Log("DoLogicWhenReceiveCommand end");</w:t>
       </w:r>
     </w:p>
@@ -23582,7 +23603,7 @@
       <w:pPr>
         <w:pStyle w:val="Heading3"/>
       </w:pPr>
-      <w:bookmarkStart w:id="90" w:name="_Toc400531696"/>
+      <w:bookmarkStart w:id="90" w:name="_Toc400538835"/>
       <w:r>
         <w:t>Benchmark</w:t>
       </w:r>
@@ -25208,7 +25229,6 @@
               <w:jc w:val="center"/>
             </w:pPr>
             <w:r>
-              <w:lastRenderedPageBreak/>
               <w:t>Custom</w:t>
             </w:r>
           </w:p>
@@ -25223,7 +25243,7 @@
           <w:lang w:eastAsia="zh-CN"/>
         </w:rPr>
         <w:drawing>
-          <wp:inline distT="0" distB="0" distL="0" distR="0" wp14:anchorId="76E75210" wp14:editId="23443377">
+          <wp:inline distT="0" distB="0" distL="0" distR="0" wp14:anchorId="344D7086" wp14:editId="19E2A4E4">
             <wp:extent cx="5733288" cy="3227832"/>
             <wp:effectExtent l="19050" t="19050" r="20320" b="10795"/>
             <wp:docPr id="3" name="Picture 3"/>
@@ -25284,7 +25304,7 @@
           <w:lang w:eastAsia="zh-CN"/>
         </w:rPr>
         <w:drawing>
-          <wp:inline distT="0" distB="0" distL="0" distR="0" wp14:anchorId="0A771541" wp14:editId="15771ADC">
+          <wp:inline distT="0" distB="0" distL="0" distR="0" wp14:anchorId="26DC7AFF" wp14:editId="73675D01">
             <wp:extent cx="5733288" cy="3227832"/>
             <wp:effectExtent l="19050" t="19050" r="20320" b="10795"/>
             <wp:docPr id="6" name="Picture 6"/>
@@ -25343,9 +25363,8 @@
           <w:noProof/>
           <w:lang w:eastAsia="zh-CN"/>
         </w:rPr>
-        <w:lastRenderedPageBreak/>
         <w:drawing>
-          <wp:inline distT="0" distB="0" distL="0" distR="0" wp14:anchorId="154E1EE6" wp14:editId="71042123">
+          <wp:inline distT="0" distB="0" distL="0" distR="0" wp14:anchorId="5F67DD6E" wp14:editId="2EA6BEB9">
             <wp:extent cx="5733288" cy="3227832"/>
             <wp:effectExtent l="19050" t="19050" r="20320" b="10795"/>
             <wp:docPr id="8" name="Picture 8"/>
@@ -25406,7 +25425,7 @@
           <w:lang w:eastAsia="zh-CN"/>
         </w:rPr>
         <w:drawing>
-          <wp:inline distT="0" distB="0" distL="0" distR="0" wp14:anchorId="467835C6" wp14:editId="0CB3C2BA">
+          <wp:inline distT="0" distB="0" distL="0" distR="0" wp14:anchorId="4DEF790D" wp14:editId="7703CA40">
             <wp:extent cx="5733288" cy="3227832"/>
             <wp:effectExtent l="19050" t="19050" r="20320" b="10795"/>
             <wp:docPr id="10" name="Picture 10"/>
@@ -25470,9 +25489,8 @@
       <w:pPr>
         <w:pStyle w:val="Heading3"/>
       </w:pPr>
-      <w:bookmarkStart w:id="108" w:name="_Toc400531697"/>
-      <w:r>
-        <w:lastRenderedPageBreak/>
+      <w:bookmarkStart w:id="108" w:name="_Toc400538836"/>
+      <w:r>
         <w:t>P</w:t>
       </w:r>
       <w:r>
@@ -25575,7 +25593,7 @@
           <w:lang w:eastAsia="zh-CN"/>
         </w:rPr>
         <w:drawing>
-          <wp:inline distT="0" distB="0" distL="0" distR="0" wp14:anchorId="67420C38" wp14:editId="6BDBB874">
+          <wp:inline distT="0" distB="0" distL="0" distR="0" wp14:anchorId="6772F3FB" wp14:editId="4006D267">
             <wp:extent cx="841248" cy="393192"/>
             <wp:effectExtent l="0" t="0" r="0" b="6985"/>
             <wp:docPr id="2" name="Picture 2"/>
@@ -25635,7 +25653,7 @@
           <w:lang w:eastAsia="zh-CN"/>
         </w:rPr>
         <w:drawing>
-          <wp:inline distT="0" distB="0" distL="0" distR="0" wp14:anchorId="67401A7F" wp14:editId="21456AC2">
+          <wp:inline distT="0" distB="0" distL="0" distR="0" wp14:anchorId="60C29AAC" wp14:editId="24B4AFD9">
             <wp:extent cx="1115568" cy="411480"/>
             <wp:effectExtent l="0" t="0" r="8890" b="7620"/>
             <wp:docPr id="5" name="Picture 5"/>
@@ -25692,7 +25710,7 @@
           <w:lang w:eastAsia="zh-CN"/>
         </w:rPr>
         <w:drawing>
-          <wp:inline distT="0" distB="0" distL="0" distR="0" wp14:anchorId="7F1D482C" wp14:editId="2166CCED">
+          <wp:inline distT="0" distB="0" distL="0" distR="0" wp14:anchorId="42CAD8DF" wp14:editId="7AEEAFF6">
             <wp:extent cx="1133856" cy="457200"/>
             <wp:effectExtent l="0" t="0" r="9525" b="0"/>
             <wp:docPr id="9" name="Picture 9"/>
@@ -25749,7 +25767,7 @@
           <w:lang w:eastAsia="zh-CN"/>
         </w:rPr>
         <w:drawing>
-          <wp:inline distT="0" distB="0" distL="0" distR="0" wp14:anchorId="7FD06D32" wp14:editId="79FA13D7">
+          <wp:inline distT="0" distB="0" distL="0" distR="0" wp14:anchorId="31E15F1D" wp14:editId="2E0AA0FF">
             <wp:extent cx="896112" cy="722376"/>
             <wp:effectExtent l="0" t="0" r="0" b="1905"/>
             <wp:docPr id="13" name="Picture 13"/>
@@ -25803,7 +25821,7 @@
           <w:lang w:eastAsia="zh-CN"/>
         </w:rPr>
         <w:drawing>
-          <wp:inline distT="0" distB="0" distL="0" distR="0" wp14:anchorId="09D828E7" wp14:editId="44A5DAE4">
+          <wp:inline distT="0" distB="0" distL="0" distR="0" wp14:anchorId="68CF18B9" wp14:editId="6BF452FC">
             <wp:extent cx="1316736" cy="749808"/>
             <wp:effectExtent l="19050" t="19050" r="17145" b="12700"/>
             <wp:docPr id="15" name="Picture 15"/>
@@ -26350,7 +26368,6 @@
           </w:tcPr>
           <w:p>
             <w:r>
-              <w:lastRenderedPageBreak/>
               <w:t>20x</w:t>
             </w:r>
           </w:p>
@@ -26602,9 +26619,8 @@
       <w:pPr>
         <w:pStyle w:val="Heading2"/>
       </w:pPr>
-      <w:bookmarkStart w:id="109" w:name="_Toc400531698"/>
-      <w:r>
-        <w:lastRenderedPageBreak/>
+      <w:bookmarkStart w:id="109" w:name="_Toc400538837"/>
+      <w:r>
         <w:t>DevLib.Net</w:t>
       </w:r>
       <w:bookmarkEnd w:id="109"/>
@@ -26613,9 +26629,9 @@
       <w:pPr>
         <w:pStyle w:val="Heading2"/>
       </w:pPr>
-      <w:bookmarkStart w:id="110" w:name="_Toc400531699"/>
-      <w:r>
-        <w:t>DevLib.Options</w:t>
+      <w:bookmarkStart w:id="110" w:name="_Toc400538838"/>
+      <w:r>
+        <w:t>DevLib.Parameters</w:t>
       </w:r>
       <w:bookmarkEnd w:id="110"/>
     </w:p>
@@ -26623,7 +26639,7 @@
       <w:pPr>
         <w:pStyle w:val="Heading2"/>
       </w:pPr>
-      <w:bookmarkStart w:id="111" w:name="_Toc400531700"/>
+      <w:bookmarkStart w:id="111" w:name="_Toc400538839"/>
       <w:r>
         <w:t>DevLib.Reflection</w:t>
       </w:r>
@@ -26640,9 +26656,8 @@
       <w:pPr>
         <w:pStyle w:val="Heading2"/>
       </w:pPr>
-      <w:bookmarkStart w:id="112" w:name="_Toc400531701"/>
-      <w:r>
-        <w:lastRenderedPageBreak/>
+      <w:bookmarkStart w:id="112" w:name="_Toc400538840"/>
+      <w:r>
         <w:t>DevLib.Remoting</w:t>
       </w:r>
       <w:bookmarkEnd w:id="112"/>
@@ -26657,7 +26672,7 @@
       <w:pPr>
         <w:pStyle w:val="Heading3"/>
       </w:pPr>
-      <w:bookmarkStart w:id="113" w:name="_Toc400531702"/>
+      <w:bookmarkStart w:id="113" w:name="_Toc400538841"/>
       <w:r>
         <w:t>RemotingObject</w:t>
       </w:r>
@@ -26781,7 +26796,6 @@
           <w:rFonts w:ascii="Consolas" w:hAnsi="Consolas" w:cs="Consolas"/>
           <w:b/>
         </w:rPr>
-        <w:lastRenderedPageBreak/>
         <w:t>ignoreCase</w:t>
       </w:r>
       <w:r>
@@ -26954,7 +26968,7 @@
       <w:pPr>
         <w:pStyle w:val="Heading3"/>
       </w:pPr>
-      <w:bookmarkStart w:id="114" w:name="_Toc400531703"/>
+      <w:bookmarkStart w:id="114" w:name="_Toc400538842"/>
       <w:r>
         <w:t>RemotingObject</w:t>
       </w:r>
@@ -27001,13 +27015,7 @@
         <w:t>objectType</w:t>
       </w:r>
       <w:r>
-        <w:t xml:space="preserve"> is the t</w:t>
-      </w:r>
-      <w:r>
-        <w:t>ype of the object</w:t>
-      </w:r>
-      <w:r>
-        <w:t>.</w:t>
+        <w:t xml:space="preserve"> is the type of the object.</w:t>
       </w:r>
     </w:p>
     <w:p>
@@ -27022,10 +27030,7 @@
         <w:t>label</w:t>
       </w:r>
       <w:r>
-        <w:t xml:space="preserve"> is a</w:t>
-      </w:r>
-      <w:r>
-        <w:t xml:space="preserve"> unique label that allows to register multiple instance of the same type.</w:t>
+        <w:t xml:space="preserve"> is a unique label that allows to register multiple instance of the same type.</w:t>
       </w:r>
     </w:p>
     <w:p>
@@ -27040,13 +27045,7 @@
         <w:t>ignoreCase</w:t>
       </w:r>
       <w:r>
-        <w:t xml:space="preserve"> </w:t>
-      </w:r>
-      <w:r>
-        <w:t>true to ignore case when register object by label; otherwise, false</w:t>
-      </w:r>
-      <w:r>
-        <w:t>.</w:t>
+        <w:t xml:space="preserve"> true to ignore case when register object by label; otherwise, false.</w:t>
       </w:r>
     </w:p>
     <w:p/>
@@ -27128,9 +27127,8 @@
       <w:pPr>
         <w:pStyle w:val="Heading2"/>
       </w:pPr>
-      <w:bookmarkStart w:id="115" w:name="_Toc400531704"/>
-      <w:r>
-        <w:lastRenderedPageBreak/>
+      <w:bookmarkStart w:id="115" w:name="_Toc400538843"/>
+      <w:r>
         <w:t>DevLib.Serialization</w:t>
       </w:r>
       <w:bookmarkEnd w:id="115"/>
@@ -27146,9 +27144,8 @@
       <w:pPr>
         <w:pStyle w:val="Heading2"/>
       </w:pPr>
-      <w:bookmarkStart w:id="116" w:name="_Toc400531705"/>
-      <w:r>
-        <w:lastRenderedPageBreak/>
+      <w:bookmarkStart w:id="116" w:name="_Toc400538844"/>
+      <w:r>
         <w:t>DevLib.ServiceModel</w:t>
       </w:r>
       <w:bookmarkEnd w:id="116"/>
@@ -27193,7 +27190,7 @@
       <w:pPr>
         <w:pStyle w:val="Heading3"/>
       </w:pPr>
-      <w:bookmarkStart w:id="117" w:name="_Toc400531706"/>
+      <w:bookmarkStart w:id="117" w:name="_Toc400538845"/>
       <w:r>
         <w:t>Service Hosting</w:t>
       </w:r>
@@ -27305,7 +27302,6 @@
     </w:p>
     <w:p>
       <w:r>
-        <w:lastRenderedPageBreak/>
         <w:t xml:space="preserve">To host a WCF service, you need WCF three elements: Address, Binding and Contract (ABC). </w:t>
       </w:r>
       <w:r>
@@ -27649,7 +27645,6 @@
         <w:spacing w:before="0" w:after="0"/>
       </w:pPr>
       <w:r>
-        <w:lastRenderedPageBreak/>
         <w:t>public WcfServiceHost(string assemblyFile, Type contractType, Type bindingType, string baseAddress, bool openNow = false);</w:t>
       </w:r>
     </w:p>
@@ -28197,7 +28192,6 @@
         <w:spacing w:before="0" w:after="0"/>
       </w:pPr>
       <w:r>
-        <w:lastRenderedPageBreak/>
         <w:t xml:space="preserve">WcfServiceHost wcfService = new WcfServiceHost(typeof(MyWcfService), </w:t>
       </w:r>
       <w:r>
@@ -28607,7 +28601,6 @@
     </w:p>
     <w:p>
       <w:r>
-        <w:lastRenderedPageBreak/>
         <w:t>Then you host a WCF service with b</w:t>
       </w:r>
       <w:r>
@@ -28768,7 +28761,7 @@
       <w:pPr>
         <w:pStyle w:val="Heading3"/>
       </w:pPr>
-      <w:bookmarkStart w:id="118" w:name="_Toc400531707"/>
+      <w:bookmarkStart w:id="118" w:name="_Toc400538846"/>
       <w:r>
         <w:t>Client Invoking</w:t>
       </w:r>
@@ -28835,7 +28828,6 @@
     </w:p>
     <w:p>
       <w:r>
-        <w:lastRenderedPageBreak/>
         <w:t xml:space="preserve">So the traditional way is a little complex and it is </w:t>
       </w:r>
       <w:r>
@@ -29030,7 +29022,6 @@
     </w:p>
     <w:p>
       <w:r>
-        <w:lastRenderedPageBreak/>
         <w:t>GetClientBaseInstance</w:t>
       </w:r>
       <w:r>
@@ -29219,7 +29210,6 @@
         <w:spacing w:before="0" w:after="0"/>
       </w:pPr>
       <w:r>
-        <w:lastRenderedPageBreak/>
         <w:t>public static TChannel GetClientBaseInstance(Binding binding, string remoteUri, bool fromCaching = true)</w:t>
       </w:r>
     </w:p>
@@ -29398,7 +29388,6 @@
         <w:pStyle w:val="Heading5"/>
       </w:pPr>
       <w:r>
-        <w:lastRenderedPageBreak/>
         <w:t>GetPerSessionUnthrowableInstance</w:t>
       </w:r>
       <w:r>
@@ -29558,7 +29547,6 @@
         <w:pStyle w:val="Heading5"/>
       </w:pPr>
       <w:r>
-        <w:lastRenderedPageBreak/>
         <w:t>GetPerCallUnthrowableInstance</w:t>
       </w:r>
       <w:r>
@@ -29685,7 +29673,6 @@
     </w:p>
     <w:p>
       <w:r>
-        <w:lastRenderedPageBreak/>
         <w:t xml:space="preserve">This method will use </w:t>
       </w:r>
       <w:r>
@@ -29872,7 +29859,6 @@
     <w:p/>
     <w:p>
       <w:r>
-        <w:lastRenderedPageBreak/>
         <w:t xml:space="preserve">The parameter </w:t>
       </w:r>
       <w:r>
@@ -29895,7 +29881,7 @@
       <w:pPr>
         <w:pStyle w:val="Heading3"/>
       </w:pPr>
-      <w:bookmarkStart w:id="119" w:name="_Toc400531708"/>
+      <w:bookmarkStart w:id="119" w:name="_Toc400538847"/>
       <w:r>
         <w:t>WcfServiceType</w:t>
       </w:r>
@@ -30068,7 +30054,6 @@
         <w:spacing w:after="0"/>
       </w:pPr>
       <w:r>
-        <w:lastRenderedPageBreak/>
         <w:t>return value is A System.Type object that represents the specified class.</w:t>
       </w:r>
     </w:p>
@@ -30245,7 +30230,6 @@
     <w:p/>
     <w:p>
       <w:r>
-        <w:lastRenderedPageBreak/>
         <w:t>Check whether a Type has ServiceContract Attribute.</w:t>
       </w:r>
     </w:p>
@@ -30287,7 +30271,7 @@
       <w:pPr>
         <w:pStyle w:val="Heading3"/>
       </w:pPr>
-      <w:bookmarkStart w:id="120" w:name="_Toc400531709"/>
+      <w:bookmarkStart w:id="120" w:name="_Toc400538848"/>
       <w:r>
         <w:t>Sample</w:t>
       </w:r>
@@ -30423,7 +30407,6 @@
     </w:p>
     <w:p>
       <w:r>
-        <w:lastRenderedPageBreak/>
         <w:t>Delete “IService1.cs” and “App.config”,</w:t>
       </w:r>
       <w:r>
@@ -30952,7 +30935,6 @@
         <w:rPr>
           <w:b/>
         </w:rPr>
-        <w:lastRenderedPageBreak/>
         <w:t>5. Run and verify</w:t>
       </w:r>
     </w:p>
@@ -31125,7 +31107,6 @@
     <w:p/>
     <w:p>
       <w:r>
-        <w:lastRenderedPageBreak/>
         <w:t xml:space="preserve">Open </w:t>
       </w:r>
       <w:r>
@@ -31282,9 +31263,8 @@
       <w:pPr>
         <w:pStyle w:val="Heading2"/>
       </w:pPr>
-      <w:bookmarkStart w:id="121" w:name="_Toc400531710"/>
-      <w:r>
-        <w:lastRenderedPageBreak/>
+      <w:bookmarkStart w:id="121" w:name="_Toc400538849"/>
+      <w:r>
         <w:t>DevLib.ServiceProcess</w:t>
       </w:r>
       <w:bookmarkEnd w:id="121"/>
@@ -31323,7 +31303,7 @@
       <w:pPr>
         <w:pStyle w:val="Heading3"/>
       </w:pPr>
-      <w:bookmarkStart w:id="122" w:name="_Toc400531711"/>
+      <w:bookmarkStart w:id="122" w:name="_Toc400538850"/>
       <w:r>
         <w:t>Walkthrough</w:t>
       </w:r>
@@ -31757,7 +31737,6 @@
         <w:spacing w:before="0" w:after="0"/>
       </w:pPr>
       <w:r>
-        <w:lastRenderedPageBreak/>
         <w:t xml:space="preserve">        {</w:t>
       </w:r>
     </w:p>
@@ -32096,7 +32075,6 @@
         <w:spacing w:before="0" w:after="0"/>
       </w:pPr>
       <w:r>
-        <w:lastRenderedPageBreak/>
         <w:t xml:space="preserve">            WindowsServiceBase.Run(manager);</w:t>
       </w:r>
     </w:p>
@@ -32280,7 +32258,6 @@
           <w:noProof/>
           <w:lang w:eastAsia="zh-CN"/>
         </w:rPr>
-        <w:lastRenderedPageBreak/>
         <w:drawing>
           <wp:inline distT="0" distB="0" distL="0" distR="0" wp14:anchorId="54A11A0B" wp14:editId="4370F91A">
             <wp:extent cx="4535424" cy="2843784"/>
@@ -32322,7 +32299,7 @@
       <w:pPr>
         <w:pStyle w:val="Heading3"/>
       </w:pPr>
-      <w:bookmarkStart w:id="123" w:name="_Toc400531712"/>
+      <w:bookmarkStart w:id="123" w:name="_Toc400538851"/>
       <w:r>
         <w:t>Usage</w:t>
       </w:r>
@@ -32403,7 +32380,6 @@
           <w:rFonts w:ascii="Consolas" w:hAnsi="Consolas" w:cs="Consolas"/>
           <w:b/>
         </w:rPr>
-        <w:lastRenderedPageBreak/>
         <w:t>Service Name</w:t>
       </w:r>
       <w:r>
@@ -32584,7 +32560,6 @@
           <w:rFonts w:ascii="Consolas" w:hAnsi="Consolas" w:cs="Consolas"/>
           <w:b/>
         </w:rPr>
-        <w:lastRenderedPageBreak/>
         <w:t>C</w:t>
       </w:r>
       <w:r>
@@ -32758,7 +32733,7 @@
       <w:pPr>
         <w:pStyle w:val="Heading3"/>
       </w:pPr>
-      <w:bookmarkStart w:id="124" w:name="_Toc400531713"/>
+      <w:bookmarkStart w:id="124" w:name="_Toc400538852"/>
       <w:r>
         <w:t>WindowsServiceSetup</w:t>
       </w:r>
@@ -32940,7 +32915,6 @@
         <w:spacing w:before="0" w:after="0"/>
       </w:pPr>
       <w:r>
-        <w:lastRenderedPageBreak/>
         <w:t xml:space="preserve">public string[] </w:t>
       </w:r>
       <w:r>
@@ -33139,7 +33113,6 @@
     <w:p/>
     <w:p>
       <w:r>
-        <w:lastRenderedPageBreak/>
         <w:t>Gets or sets a value indicating whether the service can handle session change events received from a Terminal Server session.</w:t>
       </w:r>
       <w:r>
@@ -33317,7 +33290,6 @@
     <w:p/>
     <w:p>
       <w:r>
-        <w:lastRenderedPageBreak/>
         <w:t>Gets or sets the user account under which the service application will run.</w:t>
       </w:r>
       <w:r>
@@ -33396,7 +33368,7 @@
       <w:pPr>
         <w:pStyle w:val="Heading3"/>
       </w:pPr>
-      <w:bookmarkStart w:id="125" w:name="_Toc400531714"/>
+      <w:bookmarkStart w:id="125" w:name="_Toc400538853"/>
       <w:r>
         <w:t>WindowsServiceBase</w:t>
       </w:r>
@@ -33467,7 +33439,6 @@
         <w:spacing w:before="0" w:after="0"/>
       </w:pPr>
       <w:r>
-        <w:lastRenderedPageBreak/>
         <w:t>public static bool Start(string serviceName, string[] args = null, bool throwOnError = false)</w:t>
       </w:r>
     </w:p>
@@ -33654,7 +33625,6 @@
           <w:rFonts w:ascii="Consolas" w:hAnsi="Consolas" w:cs="Consolas"/>
           <w:b/>
         </w:rPr>
-        <w:lastRenderedPageBreak/>
         <w:t>serviceName</w:t>
       </w:r>
       <w:r>
@@ -33829,7 +33799,6 @@
         <w:spacing w:before="0" w:after="0"/>
       </w:pPr>
       <w:r>
-        <w:lastRenderedPageBreak/>
         <w:t>public static bool ServiceExists(string serviceName, bool throwOnError = false)</w:t>
       </w:r>
     </w:p>
@@ -33877,7 +33846,7 @@
       <w:pPr>
         <w:pStyle w:val="Heading3"/>
       </w:pPr>
-      <w:bookmarkStart w:id="126" w:name="_Toc400531715"/>
+      <w:bookmarkStart w:id="126" w:name="_Toc400538854"/>
       <w:r>
         <w:t>WindowsServiceInstaller</w:t>
       </w:r>
@@ -33962,9 +33931,8 @@
       <w:pPr>
         <w:pStyle w:val="Heading2"/>
       </w:pPr>
-      <w:bookmarkStart w:id="127" w:name="_Toc400531716"/>
-      <w:r>
-        <w:lastRenderedPageBreak/>
+      <w:bookmarkStart w:id="127" w:name="_Toc400538855"/>
+      <w:r>
         <w:t>DevLib.TerminalServices</w:t>
       </w:r>
       <w:bookmarkEnd w:id="127"/>
@@ -33973,7 +33941,7 @@
       <w:pPr>
         <w:pStyle w:val="Heading2"/>
       </w:pPr>
-      <w:bookmarkStart w:id="128" w:name="_Toc400531717"/>
+      <w:bookmarkStart w:id="128" w:name="_Toc400538856"/>
       <w:r>
         <w:t>DevLib.Timers</w:t>
       </w:r>
@@ -33983,7 +33951,7 @@
       <w:pPr>
         <w:pStyle w:val="Heading2"/>
       </w:pPr>
-      <w:bookmarkStart w:id="129" w:name="_Toc400531718"/>
+      <w:bookmarkStart w:id="129" w:name="_Toc400538857"/>
       <w:r>
         <w:t>DevLib.Utilities</w:t>
       </w:r>
@@ -33993,7 +33961,7 @@
       <w:pPr>
         <w:pStyle w:val="Heading2"/>
       </w:pPr>
-      <w:bookmarkStart w:id="130" w:name="_Toc400531719"/>
+      <w:bookmarkStart w:id="130" w:name="_Toc400538858"/>
       <w:r>
         <w:t>DevLib.WinForms</w:t>
       </w:r>
@@ -34010,7 +33978,7 @@
       <w:pPr>
         <w:pStyle w:val="Heading2"/>
       </w:pPr>
-      <w:bookmarkStart w:id="131" w:name="_Toc400531720"/>
+      <w:bookmarkStart w:id="131" w:name="_Toc400538859"/>
       <w:r>
         <w:t>DevLib.Xml</w:t>
       </w:r>
@@ -34020,7 +33988,7 @@
       <w:pPr>
         <w:pStyle w:val="Heading3"/>
       </w:pPr>
-      <w:bookmarkStart w:id="132" w:name="_Toc400531721"/>
+      <w:bookmarkStart w:id="132" w:name="_Toc400538860"/>
       <w:r>
         <w:t>XmlConverter</w:t>
       </w:r>
@@ -34250,7 +34218,7 @@
       <w:bookmarkStart w:id="133" w:name="_Ref307428329"/>
       <w:bookmarkStart w:id="134" w:name="_Ref307428340"/>
       <w:bookmarkStart w:id="135" w:name="_Ref307428486"/>
-      <w:bookmarkStart w:id="136" w:name="_Toc400531722"/>
+      <w:bookmarkStart w:id="136" w:name="_Toc400538861"/>
       <w:r>
         <w:t>Known Issues</w:t>
       </w:r>
@@ -34263,7 +34231,7 @@
       <w:pPr>
         <w:pStyle w:val="Heading2"/>
       </w:pPr>
-      <w:bookmarkStart w:id="137" w:name="_Toc400531723"/>
+      <w:bookmarkStart w:id="137" w:name="_Toc400538862"/>
       <w:r>
         <w:t>DevLib.DaemonProcess</w:t>
       </w:r>
@@ -34273,7 +34241,7 @@
       <w:pPr>
         <w:pStyle w:val="Heading3"/>
       </w:pPr>
-      <w:bookmarkStart w:id="138" w:name="_Toc400531724"/>
+      <w:bookmarkStart w:id="138" w:name="_Toc400538863"/>
       <w:r>
         <w:t>Get command line arguments</w:t>
       </w:r>
@@ -34320,7 +34288,7 @@
       <w:pPr>
         <w:pStyle w:val="Chapture"/>
       </w:pPr>
-      <w:bookmarkStart w:id="140" w:name="_Toc400531725"/>
+      <w:bookmarkStart w:id="140" w:name="_Toc400538864"/>
       <w:r>
         <w:t>Appendix</w:t>
       </w:r>
@@ -34330,7 +34298,7 @@
       <w:pPr>
         <w:pStyle w:val="Heading1"/>
       </w:pPr>
-      <w:bookmarkStart w:id="141" w:name="_Toc400531726"/>
+      <w:bookmarkStart w:id="141" w:name="_Toc400538865"/>
       <w:r>
         <w:t>References</w:t>
       </w:r>
@@ -34478,7 +34446,7 @@
           <w:rPr>
             <w:noProof/>
           </w:rPr>
-          <w:t>ii</w:t>
+          <w:t>iv</w:t>
         </w:r>
         <w:r>
           <w:rPr>
@@ -34605,7 +34573,7 @@
           <w:rPr>
             <w:noProof/>
           </w:rPr>
-          <w:t>2</w:t>
+          <w:t>14</w:t>
         </w:r>
         <w:r>
           <w:rPr>
@@ -34657,7 +34625,7 @@
           <w:rPr>
             <w:noProof/>
           </w:rPr>
-          <w:t>3</w:t>
+          <w:t>15</w:t>
         </w:r>
         <w:r>
           <w:rPr>
@@ -39974,7 +39942,7 @@
 </file>
 
 <file path=customXml/itemProps1.xml><?xml version="1.0" encoding="utf-8"?>
-<ds:datastoreItem xmlns:ds="http://schemas.openxmlformats.org/officeDocument/2006/customXml" ds:itemID="{D25A1302-8841-43B7-A899-758C377DF6F6}">
+<ds:datastoreItem xmlns:ds="http://schemas.openxmlformats.org/officeDocument/2006/customXml" ds:itemID="{DCB703A1-A9F4-41FB-B7E6-07DEFFB12225}">
   <ds:schemaRefs>
     <ds:schemaRef ds:uri="http://schemas.openxmlformats.org/officeDocument/2006/bibliography"/>
   </ds:schemaRefs>

</xml_diff>

<commit_message>
1 [VER] 1.24.22 2 [BUG] bug fix for RemotingObject, set authorizedGroup by getting name from SID
</commit_message>
<xml_diff>
--- a/main/product/Documents/DevLib User Guide.docx
+++ b/main/product/Documents/DevLib User Guide.docx
@@ -1131,8 +1131,6 @@
               <w:fldChar w:fldCharType="end"/>
             </w:r>
           </w:hyperlink>
-          <w:bookmarkStart w:id="0" w:name="_GoBack"/>
-          <w:bookmarkEnd w:id="0"/>
         </w:p>
         <w:p>
           <w:pPr>
@@ -8821,32 +8819,40 @@
       <w:pPr>
         <w:pStyle w:val="Chapture"/>
       </w:pPr>
-      <w:bookmarkStart w:id="1" w:name="Section1"/>
-      <w:bookmarkStart w:id="2" w:name="_Toc400631427"/>
+      <w:bookmarkStart w:id="0" w:name="Section1"/>
+      <w:bookmarkStart w:id="1" w:name="_Toc400631427"/>
       <w:r>
         <w:lastRenderedPageBreak/>
         <w:t>Introduction</w:t>
       </w:r>
+      <w:bookmarkEnd w:id="0"/>
       <w:bookmarkEnd w:id="1"/>
-      <w:bookmarkEnd w:id="2"/>
     </w:p>
     <w:p>
       <w:pPr>
         <w:pStyle w:val="Heading1"/>
       </w:pPr>
-      <w:bookmarkStart w:id="3" w:name="_Toc400631428"/>
+      <w:bookmarkStart w:id="2" w:name="_Toc400631428"/>
       <w:r>
         <w:lastRenderedPageBreak/>
         <w:t>Overview</w:t>
       </w:r>
+      <w:bookmarkEnd w:id="2"/>
+    </w:p>
+    <w:p>
+      <w:r>
+        <w:t>DevLib is a</w:t>
+      </w:r>
+      <w:r>
+        <w:t xml:space="preserve"> collection of </w:t>
+      </w:r>
+      <w:r>
+        <w:t>highly</w:t>
+      </w:r>
+      <w:bookmarkStart w:id="3" w:name="_GoBack"/>
       <w:bookmarkEnd w:id="3"/>
-    </w:p>
-    <w:p>
-      <w:r>
-        <w:t>DevLib is a</w:t>
-      </w:r>
-      <w:r>
-        <w:t xml:space="preserve"> collection of very reusable code and components</w:t>
+      <w:r>
+        <w:t xml:space="preserve"> reusable code and components</w:t>
       </w:r>
       <w:r>
         <w:t xml:space="preserve">. </w:t>
@@ -27302,7 +27308,6 @@
       </w:pPr>
       <w:bookmarkStart w:id="116" w:name="_Toc400631502"/>
       <w:r>
-        <w:lastRenderedPageBreak/>
         <w:t>DevLib.ServiceModel</w:t>
       </w:r>
       <w:bookmarkEnd w:id="116"/>
@@ -27459,7 +27464,6 @@
     </w:p>
     <w:p>
       <w:r>
-        <w:lastRenderedPageBreak/>
         <w:t xml:space="preserve">To host a WCF service, you need WCF three elements: Address, Binding and Contract (ABC). </w:t>
       </w:r>
       <w:r>
@@ -27803,7 +27807,6 @@
         <w:spacing w:before="0" w:after="0"/>
       </w:pPr>
       <w:r>
-        <w:lastRenderedPageBreak/>
         <w:t>public WcfServiceHost(string assemblyFile, Type contractType, Type bindingType, string baseAddress, bool openNow = false);</w:t>
       </w:r>
     </w:p>
@@ -28351,7 +28354,6 @@
         <w:spacing w:before="0" w:after="0"/>
       </w:pPr>
       <w:r>
-        <w:lastRenderedPageBreak/>
         <w:t xml:space="preserve">WcfServiceHost wcfService = new WcfServiceHost(typeof(MyWcfService), </w:t>
       </w:r>
       <w:r>
@@ -28761,7 +28763,6 @@
     </w:p>
     <w:p>
       <w:r>
-        <w:lastRenderedPageBreak/>
         <w:t>Then you host a WCF service with b</w:t>
       </w:r>
       <w:r>
@@ -28989,7 +28990,6 @@
     </w:p>
     <w:p>
       <w:r>
-        <w:lastRenderedPageBreak/>
         <w:t xml:space="preserve">So the traditional way is a little complex and it is </w:t>
       </w:r>
       <w:r>
@@ -29184,7 +29184,6 @@
     </w:p>
     <w:p>
       <w:r>
-        <w:lastRenderedPageBreak/>
         <w:t>GetClientBaseInstance</w:t>
       </w:r>
       <w:r>
@@ -29373,7 +29372,6 @@
         <w:spacing w:before="0" w:after="0"/>
       </w:pPr>
       <w:r>
-        <w:lastRenderedPageBreak/>
         <w:t>public static TChannel GetClientBaseInstance(Binding binding, string remoteUri, bool fromCaching = true)</w:t>
       </w:r>
     </w:p>
@@ -29552,7 +29550,6 @@
         <w:pStyle w:val="Heading5"/>
       </w:pPr>
       <w:r>
-        <w:lastRenderedPageBreak/>
         <w:t>GetPerSessionUnthrowableInstance</w:t>
       </w:r>
       <w:r>
@@ -29712,7 +29709,6 @@
         <w:pStyle w:val="Heading5"/>
       </w:pPr>
       <w:r>
-        <w:lastRenderedPageBreak/>
         <w:t>GetPerCallUnthrowableInstance</w:t>
       </w:r>
       <w:r>
@@ -29839,7 +29835,6 @@
     </w:p>
     <w:p>
       <w:r>
-        <w:lastRenderedPageBreak/>
         <w:t xml:space="preserve">This method will use </w:t>
       </w:r>
       <w:r>
@@ -30026,7 +30021,6 @@
     <w:p/>
     <w:p>
       <w:r>
-        <w:lastRenderedPageBreak/>
         <w:t xml:space="preserve">The parameter </w:t>
       </w:r>
       <w:r>
@@ -30222,7 +30216,6 @@
         <w:spacing w:after="0"/>
       </w:pPr>
       <w:r>
-        <w:lastRenderedPageBreak/>
         <w:t>return value is A System.Type object that represents the specified class.</w:t>
       </w:r>
     </w:p>
@@ -30399,7 +30392,6 @@
     <w:p/>
     <w:p>
       <w:r>
-        <w:lastRenderedPageBreak/>
         <w:t>Check whether a Type has ServiceContract Attribute.</w:t>
       </w:r>
     </w:p>
@@ -30577,7 +30569,6 @@
     </w:p>
     <w:p>
       <w:r>
-        <w:lastRenderedPageBreak/>
         <w:t>Delete “IService1.cs” and “App.config”,</w:t>
       </w:r>
       <w:r>
@@ -31106,7 +31097,6 @@
         <w:rPr>
           <w:b/>
         </w:rPr>
-        <w:lastRenderedPageBreak/>
         <w:t>5. Run and verify</w:t>
       </w:r>
     </w:p>
@@ -31279,7 +31269,6 @@
     <w:p/>
     <w:p>
       <w:r>
-        <w:lastRenderedPageBreak/>
         <w:t xml:space="preserve">Open </w:t>
       </w:r>
       <w:r>
@@ -31438,7 +31427,6 @@
       </w:pPr>
       <w:bookmarkStart w:id="121" w:name="_Toc400631507"/>
       <w:r>
-        <w:lastRenderedPageBreak/>
         <w:t>DevLib.ServiceProcess</w:t>
       </w:r>
       <w:bookmarkEnd w:id="121"/>
@@ -31911,7 +31899,6 @@
         <w:spacing w:before="0" w:after="0"/>
       </w:pPr>
       <w:r>
-        <w:lastRenderedPageBreak/>
         <w:t xml:space="preserve">        {</w:t>
       </w:r>
     </w:p>
@@ -32250,7 +32237,6 @@
         <w:spacing w:before="0" w:after="0"/>
       </w:pPr>
       <w:r>
-        <w:lastRenderedPageBreak/>
         <w:t xml:space="preserve">            WindowsServiceBase.Run(manager);</w:t>
       </w:r>
     </w:p>
@@ -32434,7 +32420,6 @@
           <w:noProof/>
           <w:lang w:eastAsia="zh-CN"/>
         </w:rPr>
-        <w:lastRenderedPageBreak/>
         <w:drawing>
           <wp:inline distT="0" distB="0" distL="0" distR="0" wp14:anchorId="54A11A0B" wp14:editId="4370F91A">
             <wp:extent cx="4535424" cy="2843784"/>
@@ -32557,7 +32542,6 @@
           <w:rFonts w:ascii="Consolas" w:hAnsi="Consolas" w:cs="Consolas"/>
           <w:b/>
         </w:rPr>
-        <w:lastRenderedPageBreak/>
         <w:t>Service Name</w:t>
       </w:r>
       <w:r>
@@ -32738,7 +32722,6 @@
           <w:rFonts w:ascii="Consolas" w:hAnsi="Consolas" w:cs="Consolas"/>
           <w:b/>
         </w:rPr>
-        <w:lastRenderedPageBreak/>
         <w:t>C</w:t>
       </w:r>
       <w:r>
@@ -33094,7 +33077,6 @@
         <w:spacing w:before="0" w:after="0"/>
       </w:pPr>
       <w:r>
-        <w:lastRenderedPageBreak/>
         <w:t xml:space="preserve">public string[] </w:t>
       </w:r>
       <w:r>
@@ -33293,7 +33275,6 @@
     <w:p/>
     <w:p>
       <w:r>
-        <w:lastRenderedPageBreak/>
         <w:t>Gets or sets a value indicating whether the service can handle session change events received from a Terminal Server session.</w:t>
       </w:r>
       <w:r>
@@ -33471,7 +33452,6 @@
     <w:p/>
     <w:p>
       <w:r>
-        <w:lastRenderedPageBreak/>
         <w:t>Gets or sets the user account under which the service application will run.</w:t>
       </w:r>
       <w:r>
@@ -33621,7 +33601,6 @@
         <w:spacing w:before="0" w:after="0"/>
       </w:pPr>
       <w:r>
-        <w:lastRenderedPageBreak/>
         <w:t>public static bool Start(string serviceName, string[] args = null, bool throwOnError = false)</w:t>
       </w:r>
     </w:p>
@@ -33808,7 +33787,6 @@
           <w:rFonts w:ascii="Consolas" w:hAnsi="Consolas" w:cs="Consolas"/>
           <w:b/>
         </w:rPr>
-        <w:lastRenderedPageBreak/>
         <w:t>serviceName</w:t>
       </w:r>
       <w:r>
@@ -33983,7 +33961,6 @@
         <w:spacing w:before="0" w:after="0"/>
       </w:pPr>
       <w:r>
-        <w:lastRenderedPageBreak/>
         <w:t>public static bool ServiceExists(string serviceName, bool throwOnError = false)</w:t>
       </w:r>
     </w:p>
@@ -34118,7 +34095,6 @@
       </w:pPr>
       <w:bookmarkStart w:id="127" w:name="_Toc400631513"/>
       <w:r>
-        <w:lastRenderedPageBreak/>
         <w:t>DevLib.TerminalServices</w:t>
       </w:r>
       <w:bookmarkEnd w:id="127"/>
@@ -34176,7 +34152,6 @@
       </w:pPr>
       <w:bookmarkStart w:id="132" w:name="_Toc400631518"/>
       <w:r>
-        <w:lastRenderedPageBreak/>
         <w:t>DevLib.Xml</w:t>
       </w:r>
       <w:bookmarkEnd w:id="132"/>
@@ -34372,7 +34347,6 @@
         <w:spacing w:before="0" w:after="0"/>
       </w:pPr>
       <w:r>
-        <w:lastRenderedPageBreak/>
         <w:t>public static bool CanConvert(Type sourceType)</w:t>
       </w:r>
     </w:p>
@@ -34418,7 +34392,6 @@
       <w:bookmarkStart w:id="136" w:name="_Ref307428486"/>
       <w:bookmarkStart w:id="137" w:name="_Toc400631520"/>
       <w:r>
-        <w:lastRenderedPageBreak/>
         <w:t>Known Issues</w:t>
       </w:r>
       <w:bookmarkEnd w:id="134"/>
@@ -34489,7 +34462,6 @@
       </w:pPr>
       <w:bookmarkStart w:id="141" w:name="_Toc400631523"/>
       <w:r>
-        <w:lastRenderedPageBreak/>
         <w:t>Appendix</w:t>
       </w:r>
       <w:bookmarkEnd w:id="141"/>
@@ -34500,7 +34472,6 @@
       </w:pPr>
       <w:bookmarkStart w:id="142" w:name="_Toc400631524"/>
       <w:r>
-        <w:lastRenderedPageBreak/>
         <w:t>References</w:t>
       </w:r>
       <w:bookmarkEnd w:id="142"/>
@@ -34774,7 +34745,7 @@
           <w:rPr>
             <w:noProof/>
           </w:rPr>
-          <w:t>16</w:t>
+          <w:t>14</w:t>
         </w:r>
         <w:r>
           <w:rPr>
@@ -34826,7 +34797,7 @@
           <w:rPr>
             <w:noProof/>
           </w:rPr>
-          <w:t>15</w:t>
+          <w:t>13</w:t>
         </w:r>
         <w:r>
           <w:rPr>
@@ -40143,7 +40114,7 @@
 </file>
 
 <file path=customXml/itemProps1.xml><?xml version="1.0" encoding="utf-8"?>
-<ds:datastoreItem xmlns:ds="http://schemas.openxmlformats.org/officeDocument/2006/customXml" ds:itemID="{9CCCD509-D89B-460C-BA67-10029B7A51EA}">
+<ds:datastoreItem xmlns:ds="http://schemas.openxmlformats.org/officeDocument/2006/customXml" ds:itemID="{340FC25A-9689-4C8B-9C0D-D6AD65A0246B}">
   <ds:schemaRefs>
     <ds:schemaRef ds:uri="http://schemas.openxmlformats.org/officeDocument/2006/bibliography"/>
   </ds:schemaRefs>

</xml_diff>